<commit_message>
wip relaease sprint 2
</commit_message>
<xml_diff>
--- a/doc/Documentation.docx
+++ b/doc/Documentation.docx
@@ -1,12 +1,15 @@
 
 <file path=word/document.xml><?xml version="1.0" encoding="utf-8"?>
-<w:document xmlns:wpc="http://schemas.microsoft.com/office/word/2010/wordprocessingCanvas" xmlns:cx="http://schemas.microsoft.com/office/drawing/2014/chartex" xmlns:cx1="http://schemas.microsoft.com/office/drawing/2015/9/8/chartex" xmlns:cx2="http://schemas.microsoft.com/office/drawing/2015/10/21/chartex" xmlns:cx3="http://schemas.microsoft.com/office/drawing/2016/5/9/chartex" xmlns:cx4="http://schemas.microsoft.com/office/drawing/2016/5/10/chartex" xmlns:cx5="http://schemas.microsoft.com/office/drawing/2016/5/11/chartex" xmlns:cx6="http://schemas.microsoft.com/office/drawing/2016/5/12/chartex" xmlns:cx7="http://schemas.microsoft.com/office/drawing/2016/5/13/chartex" xmlns:cx8="http://schemas.microsoft.com/office/drawing/2016/5/14/chartex" xmlns:mc="http://schemas.openxmlformats.org/markup-compatibility/2006" xmlns:aink="http://schemas.microsoft.com/office/drawing/2016/ink" xmlns:am3d="http://schemas.microsoft.com/office/drawing/2017/model3d" xmlns:o="urn:schemas-microsoft-com:office:office" xmlns:r="http://schemas.openxmlformats.org/officeDocument/2006/relationships" xmlns:m="http://schemas.openxmlformats.org/officeDocument/2006/math" xmlns:v="urn:schemas-microsoft-com:vml" xmlns:wp14="http://schemas.microsoft.com/office/word/2010/wordprocessingDrawing" xmlns:wp="http://schemas.openxmlformats.org/drawingml/2006/wordprocessingDrawing" xmlns:w10="urn:schemas-microsoft-com:office:word" xmlns:w="http://schemas.openxmlformats.org/wordprocessingml/2006/main" xmlns:w14="http://schemas.microsoft.com/office/word/2010/wordml" xmlns:w15="http://schemas.microsoft.com/office/word/2012/wordml" xmlns:w16cid="http://schemas.microsoft.com/office/word/2016/wordml/cid" xmlns:w16se="http://schemas.microsoft.com/office/word/2015/wordml/symex" xmlns:wpg="http://schemas.microsoft.com/office/word/2010/wordprocessingGroup" xmlns:wpi="http://schemas.microsoft.com/office/word/2010/wordprocessingInk" xmlns:wne="http://schemas.microsoft.com/office/word/2006/wordml" xmlns:wps="http://schemas.microsoft.com/office/word/2010/wordprocessingShape" mc:Ignorable="w14 w15 w16se w16cid wp14">
+<w:document xmlns:wpc="http://schemas.microsoft.com/office/word/2010/wordprocessingCanvas" xmlns:cx="http://schemas.microsoft.com/office/drawing/2014/chartex" xmlns:cx1="http://schemas.microsoft.com/office/drawing/2015/9/8/chartex" xmlns:mc="http://schemas.openxmlformats.org/markup-compatibility/2006" xmlns:o="urn:schemas-microsoft-com:office:office" xmlns:r="http://schemas.openxmlformats.org/officeDocument/2006/relationships" xmlns:m="http://schemas.openxmlformats.org/officeDocument/2006/math" xmlns:v="urn:schemas-microsoft-com:vml" xmlns:wp14="http://schemas.microsoft.com/office/word/2010/wordprocessingDrawing" xmlns:wp="http://schemas.openxmlformats.org/drawingml/2006/wordprocessingDrawing" xmlns:w10="urn:schemas-microsoft-com:office:word" xmlns:w="http://schemas.openxmlformats.org/wordprocessingml/2006/main" xmlns:w14="http://schemas.microsoft.com/office/word/2010/wordml" xmlns:w15="http://schemas.microsoft.com/office/word/2012/wordml" xmlns:w16se="http://schemas.microsoft.com/office/word/2015/wordml/symex" xmlns:wpg="http://schemas.microsoft.com/office/word/2010/wordprocessingGroup" xmlns:wpi="http://schemas.microsoft.com/office/word/2010/wordprocessingInk" xmlns:wne="http://schemas.microsoft.com/office/word/2006/wordml" xmlns:wps="http://schemas.microsoft.com/office/word/2010/wordprocessingShape" mc:Ignorable="w14 w15 w16se wp14">
   <w:body>
     <w:p>
       <w:pPr>
         <w:pStyle w:val="TM1"/>
       </w:pPr>
       <w:r>
+        <w:rPr>
+          <w:lang w:val="en-US" w:eastAsia="en-US"/>
+        </w:rPr>
         <w:drawing>
           <wp:anchor distT="0" distB="0" distL="114300" distR="114300" simplePos="0" relativeHeight="251656192" behindDoc="0" locked="0" layoutInCell="0" allowOverlap="1" wp14:anchorId="475DE354" wp14:editId="1BD3986D">
             <wp:simplePos x="0" y="0"/>
@@ -107,12 +110,7 @@
               <w:jc w:val="center"/>
             </w:pPr>
             <w:r>
-              <w:t xml:space="preserve">Titre </w:t>
-            </w:r>
-            <w:bookmarkStart w:id="0" w:name="_GoBack"/>
-            <w:bookmarkEnd w:id="0"/>
-            <w:r>
-              <w:t>Projet</w:t>
+              <w:t>Bataille Navale</w:t>
             </w:r>
           </w:p>
         </w:tc>
@@ -244,6 +242,7 @@
       <w:r>
         <w:rPr>
           <w:noProof/>
+          <w:lang w:val="en-US" w:eastAsia="en-US"/>
         </w:rPr>
         <mc:AlternateContent>
           <mc:Choice Requires="wps">
@@ -251,12 +250,12 @@
               <wp:anchor distT="0" distB="0" distL="114300" distR="114300" simplePos="0" relativeHeight="251657216" behindDoc="0" locked="0" layoutInCell="1" allowOverlap="1" wp14:anchorId="77E6E388" wp14:editId="1F8B4F16">
                 <wp:simplePos x="0" y="0"/>
                 <wp:positionH relativeFrom="column">
-                  <wp:posOffset>2314575</wp:posOffset>
+                  <wp:posOffset>1709420</wp:posOffset>
                 </wp:positionH>
                 <wp:positionV relativeFrom="paragraph">
-                  <wp:posOffset>76200</wp:posOffset>
+                  <wp:posOffset>27305</wp:posOffset>
                 </wp:positionV>
-                <wp:extent cx="1142365" cy="866140"/>
+                <wp:extent cx="2857500" cy="866140"/>
                 <wp:effectExtent l="0" t="0" r="0" b="0"/>
                 <wp:wrapNone/>
                 <wp:docPr id="4" name="Zone de texte 4"/>
@@ -272,7 +271,7 @@
                       <wps:spPr bwMode="auto">
                         <a:xfrm>
                           <a:off x="0" y="0"/>
-                          <a:ext cx="1142365" cy="866140"/>
+                          <a:ext cx="2857500" cy="866140"/>
                         </a:xfrm>
                         <a:prstGeom prst="rect">
                           <a:avLst/>
@@ -308,13 +307,15 @@
                               <w:pStyle w:val="Help"/>
                               <w:rPr>
                                 <w:rFonts w:asciiTheme="minorHAnsi" w:hAnsiTheme="minorHAnsi" w:cstheme="minorHAnsi"/>
+                                <w:lang w:val="en-US"/>
                               </w:rPr>
                             </w:pPr>
                             <w:r>
                               <w:rPr>
                                 <w:rFonts w:asciiTheme="minorHAnsi" w:hAnsiTheme="minorHAnsi" w:cstheme="minorHAnsi"/>
+                                <w:lang w:val="en-US"/>
                               </w:rPr>
-                              <w:t>Nom, prénom</w:t>
+                              <w:t>Vaca, Johnny</w:t>
                             </w:r>
                           </w:p>
                           <w:p>
@@ -322,18 +323,20 @@
                               <w:pStyle w:val="Help"/>
                               <w:rPr>
                                 <w:rFonts w:asciiTheme="minorHAnsi" w:hAnsiTheme="minorHAnsi" w:cstheme="minorHAnsi"/>
+                                <w:lang w:val="en-US"/>
                               </w:rPr>
                             </w:pPr>
                             <w:r>
                               <w:rPr>
                                 <w:rFonts w:asciiTheme="minorHAnsi" w:hAnsiTheme="minorHAnsi" w:cstheme="minorHAnsi"/>
+                                <w:lang w:val="en-US"/>
                               </w:rPr>
-                              <w:t>E-mail</w:t>
+                              <w:t>Johnny.VACA-JARAMILLO@cpnv.ch</w:t>
                             </w:r>
                           </w:p>
                         </w:txbxContent>
                       </wps:txbx>
-                      <wps:bodyPr rot="0" vert="horz" wrap="none" lIns="91440" tIns="45720" rIns="91440" bIns="45720" anchor="t" anchorCtr="0" upright="1">
+                      <wps:bodyPr rot="0" vert="horz" wrap="square" lIns="91440" tIns="45720" rIns="91440" bIns="45720" anchor="t" anchorCtr="0" upright="1">
                         <a:noAutofit/>
                       </wps:bodyPr>
                     </wps:wsp>
@@ -354,7 +357,7 @@
                 <v:stroke joinstyle="miter"/>
                 <v:path gradientshapeok="t" o:connecttype="rect"/>
               </v:shapetype>
-              <v:shape id="Zone de texte 4" o:spid="_x0000_s1026" type="#_x0000_t202" style="position:absolute;left:0;text-align:left;margin-left:182.25pt;margin-top:6pt;width:89.95pt;height:68.2pt;z-index:251657216;visibility:visible;mso-wrap-style:none;mso-width-percent:0;mso-height-percent:0;mso-wrap-distance-left:9pt;mso-wrap-distance-top:0;mso-wrap-distance-right:9pt;mso-wrap-distance-bottom:0;mso-position-horizontal:absolute;mso-position-horizontal-relative:text;mso-position-vertical:absolute;mso-position-vertical-relative:text;mso-width-percent:0;mso-height-percent:0;mso-width-relative:page;mso-height-relative:page;v-text-anchor:top" o:gfxdata="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" filled="f" stroked="f">
+              <v:shape id="Zone de texte 4" o:spid="_x0000_s1026" type="#_x0000_t202" style="position:absolute;left:0;text-align:left;margin-left:134.6pt;margin-top:2.15pt;width:225pt;height:68.2pt;z-index:251657216;visibility:visible;mso-wrap-style:square;mso-width-percent:0;mso-height-percent:0;mso-wrap-distance-left:9pt;mso-wrap-distance-top:0;mso-wrap-distance-right:9pt;mso-wrap-distance-bottom:0;mso-position-horizontal:absolute;mso-position-horizontal-relative:text;mso-position-vertical:absolute;mso-position-vertical-relative:text;mso-width-percent:0;mso-height-percent:0;mso-width-relative:page;mso-height-relative:page;v-text-anchor:top" o:gfxdata="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" filled="f" stroked="f">
                 <v:textbox>
                   <w:txbxContent>
                     <w:p>
@@ -362,13 +365,15 @@
                         <w:pStyle w:val="Help"/>
                         <w:rPr>
                           <w:rFonts w:asciiTheme="minorHAnsi" w:hAnsiTheme="minorHAnsi" w:cstheme="minorHAnsi"/>
+                          <w:lang w:val="en-US"/>
                         </w:rPr>
                       </w:pPr>
                       <w:r>
                         <w:rPr>
                           <w:rFonts w:asciiTheme="minorHAnsi" w:hAnsiTheme="minorHAnsi" w:cstheme="minorHAnsi"/>
+                          <w:lang w:val="en-US"/>
                         </w:rPr>
-                        <w:t>Nom, prénom</w:t>
+                        <w:t>Vaca, Johnny</w:t>
                       </w:r>
                     </w:p>
                     <w:p>
@@ -376,13 +381,15 @@
                         <w:pStyle w:val="Help"/>
                         <w:rPr>
                           <w:rFonts w:asciiTheme="minorHAnsi" w:hAnsiTheme="minorHAnsi" w:cstheme="minorHAnsi"/>
+                          <w:lang w:val="en-US"/>
                         </w:rPr>
                       </w:pPr>
                       <w:r>
                         <w:rPr>
                           <w:rFonts w:asciiTheme="minorHAnsi" w:hAnsiTheme="minorHAnsi" w:cstheme="minorHAnsi"/>
+                          <w:lang w:val="en-US"/>
                         </w:rPr>
-                        <w:t>E-mail</w:t>
+                        <w:t>Johnny.VACA-JARAMILLO@cpnv.ch</w:t>
                       </w:r>
                     </w:p>
                   </w:txbxContent>
@@ -467,6 +474,7 @@
       <w:r>
         <w:rPr>
           <w:noProof/>
+          <w:lang w:val="en-US" w:eastAsia="en-US"/>
         </w:rPr>
         <w:drawing>
           <wp:anchor distT="0" distB="0" distL="114300" distR="114300" simplePos="0" relativeHeight="251659264" behindDoc="0" locked="0" layoutInCell="0" allowOverlap="1" wp14:anchorId="6FB3C653" wp14:editId="3E65CF64">
@@ -538,6 +546,7 @@
       <w:r>
         <w:rPr>
           <w:noProof/>
+          <w:lang w:val="en-US" w:eastAsia="en-US"/>
         </w:rPr>
         <mc:AlternateContent>
           <mc:Choice Requires="wps">
@@ -644,7 +653,7 @@
               </wp:anchor>
             </w:drawing>
           </mc:Choice>
-          <mc:Fallback>
+          <mc:Fallback xmlns:w16cid="http://schemas.microsoft.com/office/word/2016/wordml/cid" xmlns:am3d="http://schemas.microsoft.com/office/drawing/2017/model3d" xmlns:aink="http://schemas.microsoft.com/office/drawing/2016/ink" xmlns:cx8="http://schemas.microsoft.com/office/drawing/2016/5/14/chartex" xmlns:cx7="http://schemas.microsoft.com/office/drawing/2016/5/13/chartex" xmlns:cx6="http://schemas.microsoft.com/office/drawing/2016/5/12/chartex" xmlns:cx5="http://schemas.microsoft.com/office/drawing/2016/5/11/chartex" xmlns:cx4="http://schemas.microsoft.com/office/drawing/2016/5/10/chartex" xmlns:cx3="http://schemas.microsoft.com/office/drawing/2016/5/9/chartex" xmlns:cx2="http://schemas.microsoft.com/office/drawing/2015/10/21/chartex">
             <w:pict>
               <v:shape w14:anchorId="5ECC49F9" id="Zone de texte 1" o:spid="_x0000_s1027" type="#_x0000_t202" style="position:absolute;margin-left:164pt;margin-top:2.65pt;width:119.25pt;height:53.55pt;z-index:251658240;visibility:visible;mso-wrap-style:square;mso-width-percent:0;mso-height-percent:0;mso-wrap-distance-left:9pt;mso-wrap-distance-top:0;mso-wrap-distance-right:9pt;mso-wrap-distance-bottom:0;mso-position-horizontal:absolute;mso-position-horizontal-relative:text;mso-position-vertical:absolute;mso-position-vertical-relative:text;mso-width-percent:0;mso-height-percent:0;mso-width-relative:page;mso-height-relative:page;v-text-anchor:top" o:gfxdata="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" filled="f" stroked="f">
                 <v:textbox>
@@ -3184,19 +3193,11 @@
         <w:rPr>
           <w:u w:val="single"/>
         </w:rPr>
-        <w:t xml:space="preserve">NOTE L’INTENTION DES UTILISATEURS DE CE </w:t>
-      </w:r>
-      <w:proofErr w:type="gramStart"/>
-      <w:r>
-        <w:rPr>
-          <w:u w:val="single"/>
-        </w:rPr>
-        <w:t>CANEVAS</w:t>
+        <w:t>NOTE L’INTENTION DES UTILISATEURS DE CE CANEVAS</w:t>
       </w:r>
       <w:r>
         <w:t>:</w:t>
       </w:r>
-      <w:proofErr w:type="gramEnd"/>
       <w:r>
         <w:br/>
         <w:t>Toutes les parties en italique bleu (comme celle-ci)</w:t>
@@ -3252,15 +3253,7 @@
         <w:pStyle w:val="Help"/>
       </w:pPr>
       <w:r>
-        <w:t xml:space="preserve">De plus, en fonction du type de </w:t>
-      </w:r>
-      <w:proofErr w:type="gramStart"/>
-      <w:r>
-        <w:t>projet,  il</w:t>
-      </w:r>
-      <w:proofErr w:type="gramEnd"/>
-      <w:r>
-        <w:t xml:space="preserve"> est tout à fait possible que certains chapitres ou paragraphes n’aient aucun sens. Dans ce cas il est recommandé de les retirer du document pour éviter de l’alourdir inutilement.  </w:t>
+        <w:t xml:space="preserve">De plus, en fonction du type de projet,  il est tout à fait possible que certains chapitres ou paragraphes n’aient aucun sens. Dans ce cas il est recommandé de les retirer du document pour éviter de l’alourdir inutilement.  </w:t>
       </w:r>
     </w:p>
     <w:p>
@@ -3287,12 +3280,12 @@
       <w:pPr>
         <w:pStyle w:val="Titre1"/>
       </w:pPr>
-      <w:bookmarkStart w:id="1" w:name="_Toc2333847"/>
+      <w:bookmarkStart w:id="0" w:name="_Toc2333847"/>
       <w:r>
         <w:lastRenderedPageBreak/>
         <w:t>Introduction</w:t>
       </w:r>
-      <w:bookmarkEnd w:id="1"/>
+      <w:bookmarkEnd w:id="0"/>
     </w:p>
     <w:p>
       <w:pPr>
@@ -3302,7 +3295,7 @@
           <w:iCs/>
         </w:rPr>
       </w:pPr>
-      <w:bookmarkStart w:id="2" w:name="_Toc2333848"/>
+      <w:bookmarkStart w:id="1" w:name="_Toc2333848"/>
       <w:r>
         <w:rPr>
           <w:i w:val="0"/>
@@ -3310,7 +3303,7 @@
         </w:rPr>
         <w:t>Cadre, description et motivation</w:t>
       </w:r>
-      <w:bookmarkEnd w:id="2"/>
+      <w:bookmarkEnd w:id="1"/>
     </w:p>
     <w:p>
       <w:pPr>
@@ -3375,7 +3368,7 @@
           <w:iCs/>
         </w:rPr>
       </w:pPr>
-      <w:bookmarkStart w:id="3" w:name="_Toc2333849"/>
+      <w:bookmarkStart w:id="2" w:name="_Toc2333849"/>
       <w:r>
         <w:rPr>
           <w:i w:val="0"/>
@@ -3383,7 +3376,7 @@
         </w:rPr>
         <w:t>Organisation</w:t>
       </w:r>
-      <w:bookmarkEnd w:id="3"/>
+      <w:bookmarkEnd w:id="2"/>
     </w:p>
     <w:p>
       <w:pPr>
@@ -3397,26 +3390,16 @@
       <w:pPr>
         <w:pStyle w:val="Help"/>
       </w:pPr>
-      <w:proofErr w:type="spellStart"/>
-      <w:r>
-        <w:t>Eleve</w:t>
-      </w:r>
-      <w:proofErr w:type="spellEnd"/>
-      <w:r>
-        <w:t xml:space="preserve"> 1 : Nom, prénom, e-mail et téléphone</w:t>
+      <w:r>
+        <w:t>Eleve 1 : Nom, prénom, e-mail et téléphone</w:t>
       </w:r>
     </w:p>
     <w:p>
       <w:pPr>
         <w:pStyle w:val="Help"/>
       </w:pPr>
-      <w:proofErr w:type="spellStart"/>
-      <w:r>
-        <w:t>Eleve</w:t>
-      </w:r>
-      <w:proofErr w:type="spellEnd"/>
-      <w:r>
-        <w:t xml:space="preserve"> 2 : Nom, prénom, e-mail et téléphone</w:t>
+      <w:r>
+        <w:t>Eleve 2 : Nom, prénom, e-mail et téléphone</w:t>
       </w:r>
     </w:p>
     <w:p>
@@ -3509,31 +3492,21 @@
             <w:pPr>
               <w:pStyle w:val="Help"/>
             </w:pPr>
-            <w:proofErr w:type="spellStart"/>
             <w:r>
-              <w:t>Eleve</w:t>
+              <w:t>Eleve 1</w:t>
             </w:r>
-            <w:proofErr w:type="spellEnd"/>
+          </w:p>
+        </w:tc>
+        <w:tc>
+          <w:tcPr>
+            <w:tcW w:w="3070" w:type="dxa"/>
+          </w:tcPr>
+          <w:p>
+            <w:pPr>
+              <w:pStyle w:val="Help"/>
+            </w:pPr>
             <w:r>
-              <w:t xml:space="preserve"> 1</w:t>
-            </w:r>
-          </w:p>
-        </w:tc>
-        <w:tc>
-          <w:tcPr>
-            <w:tcW w:w="3070" w:type="dxa"/>
-          </w:tcPr>
-          <w:p>
-            <w:pPr>
-              <w:pStyle w:val="Help"/>
-            </w:pPr>
-            <w:proofErr w:type="spellStart"/>
-            <w:r>
-              <w:t>Eleve</w:t>
-            </w:r>
-            <w:proofErr w:type="spellEnd"/>
-            <w:r>
-              <w:t xml:space="preserve"> 2</w:t>
+              <w:t>Eleve 2</w:t>
             </w:r>
           </w:p>
         </w:tc>
@@ -3712,7 +3685,7 @@
           <w:iCs/>
         </w:rPr>
       </w:pPr>
-      <w:bookmarkStart w:id="4" w:name="_Toc2333850"/>
+      <w:bookmarkStart w:id="3" w:name="_Toc2333850"/>
       <w:r>
         <w:rPr>
           <w:i w:val="0"/>
@@ -3720,7 +3693,7 @@
         </w:rPr>
         <w:t>Objectifs</w:t>
       </w:r>
-      <w:bookmarkEnd w:id="4"/>
+      <w:bookmarkEnd w:id="3"/>
     </w:p>
     <w:p>
       <w:pPr>
@@ -3742,18 +3715,10 @@
         <w:t>es objectifs ne</w:t>
       </w:r>
       <w:r>
-        <w:t xml:space="preserve"> sont pas nécessairement </w:t>
-      </w:r>
-      <w:proofErr w:type="gramStart"/>
-      <w:r>
-        <w:t>SMART  I</w:t>
-      </w:r>
-      <w:r>
-        <w:t>l</w:t>
-      </w:r>
-      <w:proofErr w:type="gramEnd"/>
-      <w:r>
-        <w:t xml:space="preserve"> est par exemple acceptable d’avoir un objectif du genre « </w:t>
+        <w:t xml:space="preserve"> sont pas nécessairement SMART  I</w:t>
+      </w:r>
+      <w:r>
+        <w:t>l est par exemple acceptable d’avoir un objectif du genre « </w:t>
       </w:r>
       <w:r>
         <w:t>L’application doit être très réactive » ; un tel objectif n’est pas mesurable mais il indique qu’une attention particulière doit être portée à la performance.</w:t>
@@ -3835,7 +3800,7 @@
           <w:iCs/>
         </w:rPr>
       </w:pPr>
-      <w:bookmarkStart w:id="5" w:name="_Toc2333851"/>
+      <w:bookmarkStart w:id="4" w:name="_Toc2333851"/>
       <w:r>
         <w:rPr>
           <w:i w:val="0"/>
@@ -3850,69 +3815,134 @@
         </w:rPr>
         <w:t xml:space="preserve"> initiale</w:t>
       </w:r>
+      <w:bookmarkEnd w:id="4"/>
+    </w:p>
+    <w:p>
+      <w:pPr>
+        <w:pStyle w:val="Help"/>
+      </w:pPr>
+      <w:r>
+        <w:t>P</w:t>
+      </w:r>
+      <w:r>
+        <w:t xml:space="preserve">lanification </w:t>
+      </w:r>
+      <w:r>
+        <w:t xml:space="preserve">très globale </w:t>
+      </w:r>
+      <w:r>
+        <w:t>du projet</w:t>
+      </w:r>
+      <w:r>
+        <w:t xml:space="preserve"> qui sera</w:t>
+      </w:r>
+      <w:r>
+        <w:t xml:space="preserve"> revue après l'</w:t>
+      </w:r>
+      <w:r>
+        <w:t>a</w:t>
+      </w:r>
+      <w:r>
+        <w:t xml:space="preserve">nalyse. </w:t>
+      </w:r>
+    </w:p>
+    <w:p>
+      <w:pPr>
+        <w:pStyle w:val="Help"/>
+      </w:pPr>
+      <w:r>
+        <w:t>Les dates de début, de fin et des étapes principales seront mises en évidence.</w:t>
+      </w:r>
+    </w:p>
+    <w:p>
+      <w:pPr>
+        <w:pStyle w:val="Help"/>
+      </w:pPr>
+      <w:r>
+        <w:t xml:space="preserve">Ces éléments peuvent être repris </w:t>
+      </w:r>
+      <w:r>
+        <w:t>de la fiche signalétique</w:t>
+      </w:r>
+      <w:r>
+        <w:t xml:space="preserve"> ou du cahier des charges</w:t>
+      </w:r>
+    </w:p>
+    <w:p>
+      <w:pPr>
+        <w:pStyle w:val="Help"/>
+      </w:pPr>
+    </w:p>
+    <w:p>
+      <w:pPr>
+        <w:pStyle w:val="Help"/>
+      </w:pPr>
+      <w:r>
+        <w:rPr>
+          <w:noProof/>
+          <w:lang w:val="en-US" w:eastAsia="en-US"/>
+        </w:rPr>
+        <w:lastRenderedPageBreak/>
+        <w:drawing>
+          <wp:anchor distT="0" distB="0" distL="114300" distR="114300" simplePos="0" relativeHeight="251660288" behindDoc="0" locked="0" layoutInCell="1" allowOverlap="1">
+            <wp:simplePos x="0" y="0"/>
+            <wp:positionH relativeFrom="column">
+              <wp:posOffset>52070</wp:posOffset>
+            </wp:positionH>
+            <wp:positionV relativeFrom="paragraph">
+              <wp:posOffset>0</wp:posOffset>
+            </wp:positionV>
+            <wp:extent cx="5759450" cy="3055620"/>
+            <wp:effectExtent l="0" t="0" r="0" b="0"/>
+            <wp:wrapSquare wrapText="bothSides"/>
+            <wp:docPr id="6" name="Image 6"/>
+            <wp:cNvGraphicFramePr>
+              <a:graphicFrameLocks xmlns:a="http://schemas.openxmlformats.org/drawingml/2006/main" noChangeAspect="1"/>
+            </wp:cNvGraphicFramePr>
+            <a:graphic xmlns:a="http://schemas.openxmlformats.org/drawingml/2006/main">
+              <a:graphicData uri="http://schemas.openxmlformats.org/drawingml/2006/picture">
+                <pic:pic xmlns:pic="http://schemas.openxmlformats.org/drawingml/2006/picture">
+                  <pic:nvPicPr>
+                    <pic:cNvPr id="6" name="planification-initial.PNG"/>
+                    <pic:cNvPicPr/>
+                  </pic:nvPicPr>
+                  <pic:blipFill>
+                    <a:blip r:embed="rId9">
+                      <a:extLst>
+                        <a:ext uri="{28A0092B-C50C-407E-A947-70E740481C1C}">
+                          <a14:useLocalDpi xmlns:a14="http://schemas.microsoft.com/office/drawing/2010/main" val="0"/>
+                        </a:ext>
+                      </a:extLst>
+                    </a:blip>
+                    <a:stretch>
+                      <a:fillRect/>
+                    </a:stretch>
+                  </pic:blipFill>
+                  <pic:spPr>
+                    <a:xfrm>
+                      <a:off x="0" y="0"/>
+                      <a:ext cx="5759450" cy="3055620"/>
+                    </a:xfrm>
+                    <a:prstGeom prst="rect">
+                      <a:avLst/>
+                    </a:prstGeom>
+                  </pic:spPr>
+                </pic:pic>
+              </a:graphicData>
+            </a:graphic>
+          </wp:anchor>
+        </w:drawing>
+      </w:r>
+    </w:p>
+    <w:p>
+      <w:pPr>
+        <w:pStyle w:val="Titre1"/>
+      </w:pPr>
+      <w:bookmarkStart w:id="5" w:name="_Toc2333852"/>
+      <w:r>
+        <w:t>Analyse</w:t>
+      </w:r>
       <w:bookmarkEnd w:id="5"/>
-    </w:p>
-    <w:p>
-      <w:pPr>
-        <w:pStyle w:val="Help"/>
-      </w:pPr>
-      <w:r>
-        <w:t>P</w:t>
-      </w:r>
-      <w:r>
-        <w:t xml:space="preserve">lanification </w:t>
-      </w:r>
-      <w:r>
-        <w:t xml:space="preserve">très globale </w:t>
-      </w:r>
-      <w:r>
-        <w:t>du projet</w:t>
-      </w:r>
-      <w:r>
-        <w:t xml:space="preserve"> qui sera</w:t>
-      </w:r>
-      <w:r>
-        <w:t xml:space="preserve"> revue après l'</w:t>
-      </w:r>
-      <w:r>
-        <w:t>a</w:t>
-      </w:r>
-      <w:r>
-        <w:t xml:space="preserve">nalyse. </w:t>
-      </w:r>
-    </w:p>
-    <w:p>
-      <w:pPr>
-        <w:pStyle w:val="Help"/>
-      </w:pPr>
-      <w:r>
-        <w:t>Les dates de début, de fin et des étapes principales seront mises en évidence.</w:t>
-      </w:r>
-    </w:p>
-    <w:p>
-      <w:pPr>
-        <w:pStyle w:val="Help"/>
-      </w:pPr>
-      <w:r>
-        <w:t xml:space="preserve">Ces éléments peuvent être repris </w:t>
-      </w:r>
-      <w:r>
-        <w:t>de la fiche signalétique</w:t>
-      </w:r>
-      <w:r>
-        <w:t xml:space="preserve"> ou du cahier des charges</w:t>
-      </w:r>
-    </w:p>
-    <w:p>
-      <w:pPr>
-        <w:pStyle w:val="Titre1"/>
-      </w:pPr>
-      <w:bookmarkStart w:id="6" w:name="_Toc2333852"/>
-      <w:r>
-        <w:lastRenderedPageBreak/>
-        <w:t>Analyse</w:t>
-      </w:r>
-      <w:bookmarkEnd w:id="6"/>
     </w:p>
     <w:p>
       <w:pPr>
@@ -3922,8 +3952,8 @@
           <w:iCs/>
         </w:rPr>
       </w:pPr>
-      <w:bookmarkStart w:id="7" w:name="_Toc2333857"/>
-      <w:bookmarkStart w:id="8" w:name="_Toc71691012"/>
+      <w:bookmarkStart w:id="6" w:name="_Toc2333857"/>
+      <w:bookmarkStart w:id="7" w:name="_Toc71691012"/>
       <w:r>
         <w:rPr>
           <w:i w:val="0"/>
@@ -3931,7 +3961,7 @@
         </w:rPr>
         <w:t>Modèle Conceptuel de Données</w:t>
       </w:r>
-      <w:bookmarkEnd w:id="7"/>
+      <w:bookmarkEnd w:id="6"/>
     </w:p>
     <w:p>
       <w:pPr>
@@ -3979,10 +4009,24 @@
         </w:tabs>
         <w:jc w:val="both"/>
       </w:pPr>
-      <w:bookmarkStart w:id="9" w:name="_Toc1596384"/>
+      <w:bookmarkStart w:id="8" w:name="_Toc1596384"/>
       <w:r>
         <w:t>(S’inscrire)</w:t>
       </w:r>
+      <w:bookmarkEnd w:id="8"/>
+    </w:p>
+    <w:p>
+      <w:pPr>
+        <w:pStyle w:val="Titre3"/>
+        <w:tabs>
+          <w:tab w:val="right" w:leader="dot" w:pos="7513"/>
+        </w:tabs>
+        <w:jc w:val="both"/>
+      </w:pPr>
+      <w:bookmarkStart w:id="9" w:name="_Toc1596385"/>
+      <w:r>
+        <w:t>(Se connecter)</w:t>
+      </w:r>
       <w:bookmarkEnd w:id="9"/>
     </w:p>
     <w:p>
@@ -3993,9 +4037,9 @@
         </w:tabs>
         <w:jc w:val="both"/>
       </w:pPr>
-      <w:bookmarkStart w:id="10" w:name="_Toc1596385"/>
-      <w:r>
-        <w:t>(Se connecter)</w:t>
+      <w:bookmarkStart w:id="10" w:name="_Toc1596386"/>
+      <w:r>
+        <w:t>(Afficher les scores du joueur)</w:t>
       </w:r>
       <w:bookmarkEnd w:id="10"/>
     </w:p>
@@ -4007,25 +4051,11 @@
         </w:tabs>
         <w:jc w:val="both"/>
       </w:pPr>
-      <w:bookmarkStart w:id="11" w:name="_Toc1596386"/>
-      <w:r>
-        <w:t>(Afficher les scores du joueur)</w:t>
+      <w:bookmarkStart w:id="11" w:name="_Toc1596387"/>
+      <w:r>
+        <w:t>Apprendre à jouer contre l’ordinateur</w:t>
       </w:r>
       <w:bookmarkEnd w:id="11"/>
-    </w:p>
-    <w:p>
-      <w:pPr>
-        <w:pStyle w:val="Titre3"/>
-        <w:tabs>
-          <w:tab w:val="right" w:leader="dot" w:pos="7513"/>
-        </w:tabs>
-        <w:jc w:val="both"/>
-      </w:pPr>
-      <w:bookmarkStart w:id="12" w:name="_Toc1596387"/>
-      <w:r>
-        <w:t>Apprendre à jouer contre l’ordinateur</w:t>
-      </w:r>
-      <w:bookmarkEnd w:id="12"/>
     </w:p>
     <w:p>
       <w:pPr>
@@ -4550,13 +4580,14 @@
         <w:jc w:val="both"/>
       </w:pPr>
       <w:r>
+        <w:lastRenderedPageBreak/>
         <w:t xml:space="preserve"> </w:t>
       </w:r>
-      <w:bookmarkStart w:id="13" w:name="_Toc1596388"/>
+      <w:bookmarkStart w:id="12" w:name="_Toc1596388"/>
       <w:r>
         <w:t>Placer des bateaux</w:t>
       </w:r>
-      <w:bookmarkEnd w:id="13"/>
+      <w:bookmarkEnd w:id="12"/>
     </w:p>
     <w:p>
       <w:pPr>
@@ -5209,12 +5240,11 @@
         </w:tabs>
         <w:jc w:val="both"/>
       </w:pPr>
-      <w:bookmarkStart w:id="14" w:name="_Toc1596389"/>
-      <w:r>
-        <w:lastRenderedPageBreak/>
+      <w:bookmarkStart w:id="13" w:name="_Toc1596389"/>
+      <w:r>
         <w:t>Commencer à jouer contre l’ordinateur</w:t>
       </w:r>
-      <w:bookmarkEnd w:id="14"/>
+      <w:bookmarkEnd w:id="13"/>
     </w:p>
     <w:p>
       <w:pPr>
@@ -5811,7 +5841,7 @@
                 <w:tab w:val="right" w:leader="dot" w:pos="7513"/>
               </w:tabs>
             </w:pPr>
-            <w:bookmarkStart w:id="15" w:name="_Hlk1595170"/>
+            <w:bookmarkStart w:id="14" w:name="_Hlk1595170"/>
           </w:p>
         </w:tc>
         <w:tc>
@@ -5900,8 +5930,8 @@
                 <w:tab w:val="right" w:leader="dot" w:pos="7513"/>
               </w:tabs>
             </w:pPr>
-            <w:bookmarkStart w:id="16" w:name="_Hlk1595201"/>
-            <w:bookmarkEnd w:id="15"/>
+            <w:bookmarkStart w:id="15" w:name="_Hlk1595201"/>
+            <w:bookmarkEnd w:id="14"/>
             <w:r>
               <w:t>Tiré sur C7</w:t>
             </w:r>
@@ -6026,7 +6056,7 @@
           </w:p>
         </w:tc>
       </w:tr>
-      <w:bookmarkEnd w:id="16"/>
+      <w:bookmarkEnd w:id="15"/>
       <w:tr>
         <w:trPr>
           <w:cnfStyle w:val="000000010000" w:firstRow="0" w:lastRow="0" w:firstColumn="0" w:lastColumn="0" w:oddVBand="0" w:evenVBand="0" w:oddHBand="0" w:evenHBand="1" w:firstRowFirstColumn="0" w:firstRowLastColumn="0" w:lastRowFirstColumn="0" w:lastRowLastColumn="0"/>
@@ -6402,7 +6432,7 @@
           <w:iCs/>
         </w:rPr>
       </w:pPr>
-      <w:bookmarkStart w:id="17" w:name="_Toc2333858"/>
+      <w:bookmarkStart w:id="16" w:name="_Toc2333858"/>
       <w:r>
         <w:rPr>
           <w:i w:val="0"/>
@@ -6410,23 +6440,15 @@
         </w:rPr>
         <w:t>Stratégie de test</w:t>
       </w:r>
-      <w:bookmarkEnd w:id="8"/>
-      <w:bookmarkEnd w:id="17"/>
+      <w:bookmarkEnd w:id="7"/>
+      <w:bookmarkEnd w:id="16"/>
     </w:p>
     <w:p>
       <w:pPr>
         <w:pStyle w:val="Help"/>
       </w:pPr>
       <w:r>
-        <w:t xml:space="preserve">Décrire la stratégie globale de </w:t>
-      </w:r>
-      <w:proofErr w:type="gramStart"/>
-      <w:r>
-        <w:t>test:</w:t>
-      </w:r>
-      <w:proofErr w:type="gramEnd"/>
-      <w:r>
-        <w:t xml:space="preserve"> </w:t>
+        <w:t xml:space="preserve">Décrire la stratégie globale de test: </w:t>
       </w:r>
     </w:p>
     <w:p>
@@ -6452,16 +6474,11 @@
           <w:numId w:val="16"/>
         </w:numPr>
       </w:pPr>
-      <w:proofErr w:type="gramStart"/>
       <w:r>
         <w:t>l</w:t>
       </w:r>
       <w:r>
-        <w:t>es</w:t>
-      </w:r>
-      <w:proofErr w:type="gramEnd"/>
-      <w:r>
-        <w:t xml:space="preserve"> moyens à mettre en œuvre</w:t>
+        <w:t>es moyens à mettre en œuvre</w:t>
       </w:r>
       <w:r>
         <w:t>.</w:t>
@@ -6475,16 +6492,11 @@
           <w:numId w:val="16"/>
         </w:numPr>
       </w:pPr>
-      <w:proofErr w:type="gramStart"/>
       <w:r>
         <w:t>d</w:t>
       </w:r>
       <w:r>
-        <w:t>onnées</w:t>
-      </w:r>
-      <w:proofErr w:type="gramEnd"/>
-      <w:r>
-        <w:t xml:space="preserve"> de test à prévoir (données réelles </w:t>
+        <w:t>onnées de test à prévoir (données réelles </w:t>
       </w:r>
       <w:r>
         <w:t xml:space="preserve">fournies par le client </w:t>
@@ -6504,13 +6516,8 @@
           <w:numId w:val="16"/>
         </w:numPr>
       </w:pPr>
-      <w:proofErr w:type="gramStart"/>
-      <w:r>
-        <w:t>les</w:t>
-      </w:r>
-      <w:proofErr w:type="gramEnd"/>
-      <w:r>
-        <w:t xml:space="preserve"> testeurs extérieurs éventuels.</w:t>
+      <w:r>
+        <w:t>les testeurs extérieurs éventuels.</w:t>
       </w:r>
     </w:p>
     <w:p>
@@ -6578,7 +6585,13 @@
         <w:ind w:left="0"/>
       </w:pPr>
       <w:r>
-        <w:t xml:space="preserve">Logiciels : GitHub, Invite de Commandes, </w:t>
+        <w:t>Logicie</w:t>
+      </w:r>
+      <w:r>
+        <w:t>ls : GitHub, exécutable</w:t>
+      </w:r>
+      <w:r>
+        <w:t xml:space="preserve">, </w:t>
       </w:r>
     </w:p>
     <w:p>
@@ -6592,7 +6605,6 @@
         <w:ind w:left="0"/>
       </w:pPr>
       <w:r>
-        <w:lastRenderedPageBreak/>
         <w:t>PC : PC de l’école, PC personnel</w:t>
       </w:r>
     </w:p>
@@ -6639,7 +6651,10 @@
         <w:ind w:left="0"/>
       </w:pPr>
       <w:r>
-        <w:t>~ 5 grilles différentes se trouvant dans son ficher.</w:t>
+        <w:t>~ 2</w:t>
+      </w:r>
+      <w:r>
+        <w:t xml:space="preserve"> grilles différentes se trouvant dans son ficher.</w:t>
       </w:r>
     </w:p>
     <w:p>
@@ -6688,15 +6703,7 @@
         <w:ind w:left="0"/>
       </w:pPr>
       <w:r>
-        <w:t xml:space="preserve">Camarade : Gatien </w:t>
-      </w:r>
-      <w:proofErr w:type="spellStart"/>
-      <w:r>
-        <w:t>Jayme</w:t>
-      </w:r>
-      <w:proofErr w:type="spellEnd"/>
-      <w:r>
-        <w:t xml:space="preserve"> (PC de l’école)</w:t>
+        <w:t>Camarade : Gatien Jayme (PC de l’école)</w:t>
       </w:r>
     </w:p>
     <w:p>
@@ -6739,13 +6746,8 @@
         <w:ind w:left="0"/>
       </w:pPr>
       <w:r>
-        <w:t xml:space="preserve">Une fois par semaine par Gatien </w:t>
-      </w:r>
-      <w:proofErr w:type="spellStart"/>
-      <w:r>
-        <w:t>Jayme</w:t>
-      </w:r>
-      <w:proofErr w:type="spellEnd"/>
+        <w:t>Une fois par semaine par Gatien Jayme</w:t>
+      </w:r>
     </w:p>
     <w:p>
       <w:pPr>
@@ -6763,6 +6765,10 @@
       </w:r>
     </w:p>
     <w:p>
+      <w:bookmarkStart w:id="17" w:name="_GoBack"/>
+      <w:bookmarkEnd w:id="17"/>
+    </w:p>
+    <w:p>
       <w:pPr>
         <w:pStyle w:val="Titre3"/>
         <w:keepLines/>
@@ -6779,7 +6785,7 @@
     <w:p>
       <w:pPr>
         <w:pStyle w:val="Titre4"/>
-        <w:ind w:firstLine="708"/>
+        <w:ind w:firstLine="424"/>
       </w:pPr>
       <w:r>
         <w:t>Test Unitaire </w:t>
@@ -6824,15 +6830,7 @@
         <w:ind w:left="708"/>
       </w:pPr>
       <w:r>
-        <w:t xml:space="preserve">Ça sera Johnny Vaca et Gatien </w:t>
-      </w:r>
-      <w:proofErr w:type="spellStart"/>
-      <w:r>
-        <w:t>Jayme</w:t>
-      </w:r>
-      <w:proofErr w:type="spellEnd"/>
-      <w:r>
-        <w:t xml:space="preserve"> qui s’occuperont de ces tests. Il se baseront sur les cas d’utilisation et ces scénarios une fois le programme fini.</w:t>
+        <w:t>Ça sera Johnny Vaca et Gatien Jayme qui s’occuperont de ces tests. Il se baseront sur les cas d’utilisation et ces scénarios une fois le programme fini.</w:t>
       </w:r>
     </w:p>
     <w:p>
@@ -6870,6 +6868,7 @@
         <w:spacing w:before="40" w:line="259" w:lineRule="auto"/>
       </w:pPr>
       <w:r>
+        <w:lastRenderedPageBreak/>
         <w:t>Tests de robustesse</w:t>
       </w:r>
     </w:p>
@@ -6921,15 +6920,7 @@
         <w:ind w:left="708"/>
       </w:pPr>
       <w:r>
-        <w:t xml:space="preserve">Ça sera Johnny Vaca et Gatien </w:t>
-      </w:r>
-      <w:proofErr w:type="spellStart"/>
-      <w:r>
-        <w:t>Jayme</w:t>
-      </w:r>
-      <w:proofErr w:type="spellEnd"/>
-      <w:r>
-        <w:t xml:space="preserve"> qui s’occuperont de ces tests. Il se baseront sur les cas d’utilisation et ces scénarios une fois le programme fini. Qui s’occuperont d’introduire des mauvaises valeurs.</w:t>
+        <w:t>Ça sera Johnny Vaca et Gatien Jayme qui s’occuperont de ces tests. Il se baseront sur les cas d’utilisation et ces scénarios une fois le programme fini. Qui s’occuperont d’introduire des mauvaises valeurs.</w:t>
       </w:r>
     </w:p>
     <w:p/>
@@ -7013,7 +7004,6 @@
         </w:numPr>
       </w:pPr>
       <w:r>
-        <w:lastRenderedPageBreak/>
         <w:t>L</w:t>
       </w:r>
       <w:r>
@@ -7026,15 +7016,7 @@
         <w:t>du projet</w:t>
       </w:r>
       <w:r>
-        <w:t xml:space="preserve"> en matériel ou </w:t>
-      </w:r>
-      <w:proofErr w:type="spellStart"/>
-      <w:r>
-        <w:t>licenses</w:t>
-      </w:r>
-      <w:proofErr w:type="spellEnd"/>
-      <w:r>
-        <w:t>)</w:t>
+        <w:t xml:space="preserve"> en matériel ou licenses)</w:t>
       </w:r>
       <w:r>
         <w:t>. Si aucune dépense nécessaire</w:t>
@@ -7204,23 +7186,7 @@
         </w:numPr>
       </w:pPr>
       <w:r>
-        <w:t xml:space="preserve">Logiciels tiers (utilitaires, </w:t>
-      </w:r>
-      <w:proofErr w:type="spellStart"/>
-      <w:r>
-        <w:t>frameworks</w:t>
-      </w:r>
-      <w:proofErr w:type="spellEnd"/>
-      <w:r>
-        <w:t xml:space="preserve">, navigateurs </w:t>
-      </w:r>
-      <w:proofErr w:type="gramStart"/>
-      <w:r>
-        <w:t>cible,…</w:t>
-      </w:r>
-      <w:proofErr w:type="gramEnd"/>
-      <w:r>
-        <w:t>)</w:t>
+        <w:t>Logiciels tiers (utilitaires, frameworks, navigateurs cible,…)</w:t>
       </w:r>
     </w:p>
     <w:p>
@@ -7313,6 +7279,7 @@
         <w:pStyle w:val="Help"/>
       </w:pPr>
       <w:r>
+        <w:lastRenderedPageBreak/>
         <w:t>Cette section ne peut être supprimée qu’avec l’accord explicite du chef de projet</w:t>
       </w:r>
     </w:p>
@@ -7541,7 +7508,6 @@
           <w:b/>
           <w:u w:val="single"/>
         </w:rPr>
-        <w:lastRenderedPageBreak/>
         <w:t>Attention</w:t>
       </w:r>
       <w:r>
@@ -7728,6 +7694,9 @@
             <w:r>
               <w:t>AA01</w:t>
             </w:r>
+            <w:r>
+              <w:t xml:space="preserve"> – afficher aide</w:t>
+            </w:r>
           </w:p>
         </w:tc>
         <w:tc>
@@ -7755,6 +7724,9 @@
             <w:r>
               <w:t>1</w:t>
             </w:r>
+            <w:r>
+              <w:t xml:space="preserve"> – </w:t>
+            </w:r>
           </w:p>
         </w:tc>
         <w:tc>
@@ -7845,15 +7817,7 @@
       </w:pPr>
       <w:bookmarkStart w:id="40" w:name="_Toc25553323"/>
       <w:r>
-        <w:t xml:space="preserve">S'il reste encore des </w:t>
-      </w:r>
-      <w:proofErr w:type="gramStart"/>
-      <w:r>
-        <w:t>erreurs:</w:t>
-      </w:r>
-      <w:proofErr w:type="gramEnd"/>
-      <w:r>
-        <w:t xml:space="preserve"> </w:t>
+        <w:t xml:space="preserve">S'il reste encore des erreurs: </w:t>
       </w:r>
     </w:p>
     <w:p>
@@ -7918,13 +7882,8 @@
         <w:pStyle w:val="Help"/>
       </w:pPr>
       <w:r>
-        <w:t xml:space="preserve">Développez en tous cas les points </w:t>
-      </w:r>
-      <w:proofErr w:type="gramStart"/>
-      <w:r>
-        <w:t>suivants:</w:t>
-      </w:r>
-      <w:proofErr w:type="gramEnd"/>
+        <w:t>Développez en tous cas les points suivants:</w:t>
+      </w:r>
     </w:p>
     <w:p>
       <w:pPr>
@@ -7935,6 +7894,7 @@
         </w:numPr>
       </w:pPr>
       <w:r>
+        <w:lastRenderedPageBreak/>
         <w:t>Objectifs atteints / non-atteints</w:t>
       </w:r>
     </w:p>
@@ -8035,15 +7995,7 @@
         <w:t>s</w:t>
       </w:r>
       <w:r>
-        <w:t xml:space="preserve"> (Titre, auteur, date), des sites Internet (URL) consultés, des articles (Revue, date, titre, </w:t>
-      </w:r>
-      <w:proofErr w:type="gramStart"/>
-      <w:r>
-        <w:t>auteur)…</w:t>
-      </w:r>
-      <w:proofErr w:type="gramEnd"/>
-      <w:r>
-        <w:t xml:space="preserve"> Et de toutes les aides externes (noms)   </w:t>
+        <w:t xml:space="preserve"> (Titre, auteur, date), des sites Internet (URL) consultés, des articles (Revue, date, titre, auteur)… Et de toutes les aides externes (noms)   </w:t>
       </w:r>
     </w:p>
     <w:p>
@@ -8091,8 +8043,8 @@
         <w:tblLook w:val="00A0" w:firstRow="1" w:lastRow="0" w:firstColumn="1" w:lastColumn="0" w:noHBand="0" w:noVBand="0"/>
       </w:tblPr>
       <w:tblGrid>
-        <w:gridCol w:w="1134"/>
-        <w:gridCol w:w="7652"/>
+        <w:gridCol w:w="1418"/>
+        <w:gridCol w:w="7368"/>
       </w:tblGrid>
       <w:tr>
         <w:tc>
@@ -8143,13 +8095,21 @@
           <w:tcPr>
             <w:tcW w:w="1134" w:type="dxa"/>
           </w:tcPr>
-          <w:p/>
+          <w:p>
+            <w:r>
+              <w:t>25.03.2019</w:t>
+            </w:r>
+          </w:p>
         </w:tc>
         <w:tc>
           <w:tcPr>
             <w:tcW w:w="7652" w:type="dxa"/>
           </w:tcPr>
-          <w:p/>
+          <w:p>
+            <w:r>
+              <w:t>Publication de la première version du document de projets</w:t>
+            </w:r>
+          </w:p>
         </w:tc>
       </w:tr>
     </w:tbl>
@@ -8161,8 +8121,8 @@
       </w:pPr>
     </w:p>
     <w:sectPr>
-      <w:headerReference w:type="default" r:id="rId9"/>
-      <w:footerReference w:type="default" r:id="rId10"/>
+      <w:headerReference w:type="default" r:id="rId10"/>
+      <w:footerReference w:type="default" r:id="rId11"/>
       <w:pgSz w:w="11906" w:h="16838" w:code="9"/>
       <w:pgMar w:top="1418" w:right="1418" w:bottom="1418" w:left="1418" w:header="720" w:footer="720" w:gutter="0"/>
       <w:cols w:space="720"/>
@@ -8173,7 +8133,7 @@
 </file>
 
 <file path=word/endnotes.xml><?xml version="1.0" encoding="utf-8"?>
-<w:endnotes xmlns:wpc="http://schemas.microsoft.com/office/word/2010/wordprocessingCanvas" xmlns:cx="http://schemas.microsoft.com/office/drawing/2014/chartex" xmlns:cx1="http://schemas.microsoft.com/office/drawing/2015/9/8/chartex" xmlns:cx2="http://schemas.microsoft.com/office/drawing/2015/10/21/chartex" xmlns:cx3="http://schemas.microsoft.com/office/drawing/2016/5/9/chartex" xmlns:cx4="http://schemas.microsoft.com/office/drawing/2016/5/10/chartex" xmlns:cx5="http://schemas.microsoft.com/office/drawing/2016/5/11/chartex" xmlns:cx6="http://schemas.microsoft.com/office/drawing/2016/5/12/chartex" xmlns:cx7="http://schemas.microsoft.com/office/drawing/2016/5/13/chartex" xmlns:cx8="http://schemas.microsoft.com/office/drawing/2016/5/14/chartex" xmlns:mc="http://schemas.openxmlformats.org/markup-compatibility/2006" xmlns:aink="http://schemas.microsoft.com/office/drawing/2016/ink" xmlns:am3d="http://schemas.microsoft.com/office/drawing/2017/model3d" xmlns:o="urn:schemas-microsoft-com:office:office" xmlns:r="http://schemas.openxmlformats.org/officeDocument/2006/relationships" xmlns:m="http://schemas.openxmlformats.org/officeDocument/2006/math" xmlns:v="urn:schemas-microsoft-com:vml" xmlns:wp14="http://schemas.microsoft.com/office/word/2010/wordprocessingDrawing" xmlns:wp="http://schemas.openxmlformats.org/drawingml/2006/wordprocessingDrawing" xmlns:w10="urn:schemas-microsoft-com:office:word" xmlns:w="http://schemas.openxmlformats.org/wordprocessingml/2006/main" xmlns:w14="http://schemas.microsoft.com/office/word/2010/wordml" xmlns:w15="http://schemas.microsoft.com/office/word/2012/wordml" xmlns:w16cid="http://schemas.microsoft.com/office/word/2016/wordml/cid" xmlns:w16se="http://schemas.microsoft.com/office/word/2015/wordml/symex" xmlns:wpg="http://schemas.microsoft.com/office/word/2010/wordprocessingGroup" xmlns:wpi="http://schemas.microsoft.com/office/word/2010/wordprocessingInk" xmlns:wne="http://schemas.microsoft.com/office/word/2006/wordml" xmlns:wps="http://schemas.microsoft.com/office/word/2010/wordprocessingShape" mc:Ignorable="w14 w15 w16se w16cid wp14">
+<w:endnotes xmlns:wpc="http://schemas.microsoft.com/office/word/2010/wordprocessingCanvas" xmlns:cx="http://schemas.microsoft.com/office/drawing/2014/chartex" xmlns:cx1="http://schemas.microsoft.com/office/drawing/2015/9/8/chartex" xmlns:mc="http://schemas.openxmlformats.org/markup-compatibility/2006" xmlns:o="urn:schemas-microsoft-com:office:office" xmlns:r="http://schemas.openxmlformats.org/officeDocument/2006/relationships" xmlns:m="http://schemas.openxmlformats.org/officeDocument/2006/math" xmlns:v="urn:schemas-microsoft-com:vml" xmlns:wp14="http://schemas.microsoft.com/office/word/2010/wordprocessingDrawing" xmlns:wp="http://schemas.openxmlformats.org/drawingml/2006/wordprocessingDrawing" xmlns:w10="urn:schemas-microsoft-com:office:word" xmlns:w="http://schemas.openxmlformats.org/wordprocessingml/2006/main" xmlns:w14="http://schemas.microsoft.com/office/word/2010/wordml" xmlns:w15="http://schemas.microsoft.com/office/word/2012/wordml" xmlns:w16se="http://schemas.microsoft.com/office/word/2015/wordml/symex" xmlns:wpg="http://schemas.microsoft.com/office/word/2010/wordprocessingGroup" xmlns:wpi="http://schemas.microsoft.com/office/word/2010/wordprocessingInk" xmlns:wne="http://schemas.microsoft.com/office/word/2006/wordml" xmlns:wps="http://schemas.microsoft.com/office/word/2010/wordprocessingShape" mc:Ignorable="w14 w15 w16se wp14">
   <w:endnote w:type="separator" w:id="-1">
     <w:p>
       <w:r>
@@ -8192,7 +8152,7 @@
 </file>
 
 <file path=word/footer1.xml><?xml version="1.0" encoding="utf-8"?>
-<w:ftr xmlns:wpc="http://schemas.microsoft.com/office/word/2010/wordprocessingCanvas" xmlns:cx="http://schemas.microsoft.com/office/drawing/2014/chartex" xmlns:cx1="http://schemas.microsoft.com/office/drawing/2015/9/8/chartex" xmlns:cx2="http://schemas.microsoft.com/office/drawing/2015/10/21/chartex" xmlns:cx3="http://schemas.microsoft.com/office/drawing/2016/5/9/chartex" xmlns:cx4="http://schemas.microsoft.com/office/drawing/2016/5/10/chartex" xmlns:cx5="http://schemas.microsoft.com/office/drawing/2016/5/11/chartex" xmlns:cx6="http://schemas.microsoft.com/office/drawing/2016/5/12/chartex" xmlns:cx7="http://schemas.microsoft.com/office/drawing/2016/5/13/chartex" xmlns:cx8="http://schemas.microsoft.com/office/drawing/2016/5/14/chartex" xmlns:mc="http://schemas.openxmlformats.org/markup-compatibility/2006" xmlns:aink="http://schemas.microsoft.com/office/drawing/2016/ink" xmlns:am3d="http://schemas.microsoft.com/office/drawing/2017/model3d" xmlns:o="urn:schemas-microsoft-com:office:office" xmlns:r="http://schemas.openxmlformats.org/officeDocument/2006/relationships" xmlns:m="http://schemas.openxmlformats.org/officeDocument/2006/math" xmlns:v="urn:schemas-microsoft-com:vml" xmlns:wp14="http://schemas.microsoft.com/office/word/2010/wordprocessingDrawing" xmlns:wp="http://schemas.openxmlformats.org/drawingml/2006/wordprocessingDrawing" xmlns:w10="urn:schemas-microsoft-com:office:word" xmlns:w="http://schemas.openxmlformats.org/wordprocessingml/2006/main" xmlns:w14="http://schemas.microsoft.com/office/word/2010/wordml" xmlns:w15="http://schemas.microsoft.com/office/word/2012/wordml" xmlns:w16cid="http://schemas.microsoft.com/office/word/2016/wordml/cid" xmlns:w16se="http://schemas.microsoft.com/office/word/2015/wordml/symex" xmlns:wpg="http://schemas.microsoft.com/office/word/2010/wordprocessingGroup" xmlns:wpi="http://schemas.microsoft.com/office/word/2010/wordprocessingInk" xmlns:wne="http://schemas.microsoft.com/office/word/2006/wordml" xmlns:wps="http://schemas.microsoft.com/office/word/2010/wordprocessingShape" mc:Ignorable="w14 w15 w16se w16cid wp14">
+<w:ftr xmlns:wpc="http://schemas.microsoft.com/office/word/2010/wordprocessingCanvas" xmlns:cx="http://schemas.microsoft.com/office/drawing/2014/chartex" xmlns:cx1="http://schemas.microsoft.com/office/drawing/2015/9/8/chartex" xmlns:mc="http://schemas.openxmlformats.org/markup-compatibility/2006" xmlns:o="urn:schemas-microsoft-com:office:office" xmlns:r="http://schemas.openxmlformats.org/officeDocument/2006/relationships" xmlns:m="http://schemas.openxmlformats.org/officeDocument/2006/math" xmlns:v="urn:schemas-microsoft-com:vml" xmlns:wp14="http://schemas.microsoft.com/office/word/2010/wordprocessingDrawing" xmlns:wp="http://schemas.openxmlformats.org/drawingml/2006/wordprocessingDrawing" xmlns:w10="urn:schemas-microsoft-com:office:word" xmlns:w="http://schemas.openxmlformats.org/wordprocessingml/2006/main" xmlns:w14="http://schemas.microsoft.com/office/word/2010/wordml" xmlns:w15="http://schemas.microsoft.com/office/word/2012/wordml" xmlns:w16se="http://schemas.microsoft.com/office/word/2015/wordml/symex" xmlns:wpg="http://schemas.microsoft.com/office/word/2010/wordprocessingGroup" xmlns:wpi="http://schemas.microsoft.com/office/word/2010/wordprocessingInk" xmlns:wne="http://schemas.microsoft.com/office/word/2006/wordml" xmlns:wps="http://schemas.microsoft.com/office/word/2010/wordprocessingShape" mc:Ignorable="w14 w15 w16se wp14">
   <w:p>
     <w:pPr>
       <w:pStyle w:val="Pieddepage"/>
@@ -8240,27 +8200,14 @@
     <w:r>
       <w:tab/>
     </w:r>
-    <w:r>
-      <w:fldChar w:fldCharType="begin"/>
-    </w:r>
-    <w:r>
-      <w:instrText xml:space="preserve"> SAVEDATE  \* MERGEFORMAT </w:instrText>
-    </w:r>
-    <w:r>
-      <w:fldChar w:fldCharType="separate"/>
-    </w:r>
-    <w:r>
-      <w:rPr>
-        <w:noProof/>
-      </w:rPr>
-      <w:t>23.03.2019 00:51:00</w:t>
-    </w:r>
-    <w:r>
-      <w:rPr>
-        <w:noProof/>
-      </w:rPr>
-      <w:fldChar w:fldCharType="end"/>
-    </w:r>
+    <w:fldSimple w:instr=" SAVEDATE  \* MERGEFORMAT ">
+      <w:r>
+        <w:rPr>
+          <w:noProof/>
+        </w:rPr>
+        <w:t>24.03.2019 22:29:00</w:t>
+      </w:r>
+    </w:fldSimple>
     <w:r>
       <w:rPr>
         <w:rStyle w:val="Numrodepage"/>
@@ -8272,7 +8219,7 @@
 </file>
 
 <file path=word/footnotes.xml><?xml version="1.0" encoding="utf-8"?>
-<w:footnotes xmlns:wpc="http://schemas.microsoft.com/office/word/2010/wordprocessingCanvas" xmlns:cx="http://schemas.microsoft.com/office/drawing/2014/chartex" xmlns:cx1="http://schemas.microsoft.com/office/drawing/2015/9/8/chartex" xmlns:cx2="http://schemas.microsoft.com/office/drawing/2015/10/21/chartex" xmlns:cx3="http://schemas.microsoft.com/office/drawing/2016/5/9/chartex" xmlns:cx4="http://schemas.microsoft.com/office/drawing/2016/5/10/chartex" xmlns:cx5="http://schemas.microsoft.com/office/drawing/2016/5/11/chartex" xmlns:cx6="http://schemas.microsoft.com/office/drawing/2016/5/12/chartex" xmlns:cx7="http://schemas.microsoft.com/office/drawing/2016/5/13/chartex" xmlns:cx8="http://schemas.microsoft.com/office/drawing/2016/5/14/chartex" xmlns:mc="http://schemas.openxmlformats.org/markup-compatibility/2006" xmlns:aink="http://schemas.microsoft.com/office/drawing/2016/ink" xmlns:am3d="http://schemas.microsoft.com/office/drawing/2017/model3d" xmlns:o="urn:schemas-microsoft-com:office:office" xmlns:r="http://schemas.openxmlformats.org/officeDocument/2006/relationships" xmlns:m="http://schemas.openxmlformats.org/officeDocument/2006/math" xmlns:v="urn:schemas-microsoft-com:vml" xmlns:wp14="http://schemas.microsoft.com/office/word/2010/wordprocessingDrawing" xmlns:wp="http://schemas.openxmlformats.org/drawingml/2006/wordprocessingDrawing" xmlns:w10="urn:schemas-microsoft-com:office:word" xmlns:w="http://schemas.openxmlformats.org/wordprocessingml/2006/main" xmlns:w14="http://schemas.microsoft.com/office/word/2010/wordml" xmlns:w15="http://schemas.microsoft.com/office/word/2012/wordml" xmlns:w16cid="http://schemas.microsoft.com/office/word/2016/wordml/cid" xmlns:w16se="http://schemas.microsoft.com/office/word/2015/wordml/symex" xmlns:wpg="http://schemas.microsoft.com/office/word/2010/wordprocessingGroup" xmlns:wpi="http://schemas.microsoft.com/office/word/2010/wordprocessingInk" xmlns:wne="http://schemas.microsoft.com/office/word/2006/wordml" xmlns:wps="http://schemas.microsoft.com/office/word/2010/wordprocessingShape" mc:Ignorable="w14 w15 w16se w16cid wp14">
+<w:footnotes xmlns:wpc="http://schemas.microsoft.com/office/word/2010/wordprocessingCanvas" xmlns:cx="http://schemas.microsoft.com/office/drawing/2014/chartex" xmlns:cx1="http://schemas.microsoft.com/office/drawing/2015/9/8/chartex" xmlns:mc="http://schemas.openxmlformats.org/markup-compatibility/2006" xmlns:o="urn:schemas-microsoft-com:office:office" xmlns:r="http://schemas.openxmlformats.org/officeDocument/2006/relationships" xmlns:m="http://schemas.openxmlformats.org/officeDocument/2006/math" xmlns:v="urn:schemas-microsoft-com:vml" xmlns:wp14="http://schemas.microsoft.com/office/word/2010/wordprocessingDrawing" xmlns:wp="http://schemas.openxmlformats.org/drawingml/2006/wordprocessingDrawing" xmlns:w10="urn:schemas-microsoft-com:office:word" xmlns:w="http://schemas.openxmlformats.org/wordprocessingml/2006/main" xmlns:w14="http://schemas.microsoft.com/office/word/2010/wordml" xmlns:w15="http://schemas.microsoft.com/office/word/2012/wordml" xmlns:w16se="http://schemas.microsoft.com/office/word/2015/wordml/symex" xmlns:wpg="http://schemas.microsoft.com/office/word/2010/wordprocessingGroup" xmlns:wpi="http://schemas.microsoft.com/office/word/2010/wordprocessingInk" xmlns:wne="http://schemas.microsoft.com/office/word/2006/wordml" xmlns:wps="http://schemas.microsoft.com/office/word/2010/wordprocessingShape" mc:Ignorable="w14 w15 w16se wp14">
   <w:footnote w:type="separator" w:id="-1">
     <w:p>
       <w:r>
@@ -8291,7 +8238,7 @@
 </file>
 
 <file path=word/header1.xml><?xml version="1.0" encoding="utf-8"?>
-<w:hdr xmlns:wpc="http://schemas.microsoft.com/office/word/2010/wordprocessingCanvas" xmlns:cx="http://schemas.microsoft.com/office/drawing/2014/chartex" xmlns:cx1="http://schemas.microsoft.com/office/drawing/2015/9/8/chartex" xmlns:cx2="http://schemas.microsoft.com/office/drawing/2015/10/21/chartex" xmlns:cx3="http://schemas.microsoft.com/office/drawing/2016/5/9/chartex" xmlns:cx4="http://schemas.microsoft.com/office/drawing/2016/5/10/chartex" xmlns:cx5="http://schemas.microsoft.com/office/drawing/2016/5/11/chartex" xmlns:cx6="http://schemas.microsoft.com/office/drawing/2016/5/12/chartex" xmlns:cx7="http://schemas.microsoft.com/office/drawing/2016/5/13/chartex" xmlns:cx8="http://schemas.microsoft.com/office/drawing/2016/5/14/chartex" xmlns:mc="http://schemas.openxmlformats.org/markup-compatibility/2006" xmlns:aink="http://schemas.microsoft.com/office/drawing/2016/ink" xmlns:am3d="http://schemas.microsoft.com/office/drawing/2017/model3d" xmlns:o="urn:schemas-microsoft-com:office:office" xmlns:r="http://schemas.openxmlformats.org/officeDocument/2006/relationships" xmlns:m="http://schemas.openxmlformats.org/officeDocument/2006/math" xmlns:v="urn:schemas-microsoft-com:vml" xmlns:wp14="http://schemas.microsoft.com/office/word/2010/wordprocessingDrawing" xmlns:wp="http://schemas.openxmlformats.org/drawingml/2006/wordprocessingDrawing" xmlns:w10="urn:schemas-microsoft-com:office:word" xmlns:w="http://schemas.openxmlformats.org/wordprocessingml/2006/main" xmlns:w14="http://schemas.microsoft.com/office/word/2010/wordml" xmlns:w15="http://schemas.microsoft.com/office/word/2012/wordml" xmlns:w16cid="http://schemas.microsoft.com/office/word/2016/wordml/cid" xmlns:w16se="http://schemas.microsoft.com/office/word/2015/wordml/symex" xmlns:wpg="http://schemas.microsoft.com/office/word/2010/wordprocessingGroup" xmlns:wpi="http://schemas.microsoft.com/office/word/2010/wordprocessingInk" xmlns:wne="http://schemas.microsoft.com/office/word/2006/wordml" xmlns:wps="http://schemas.microsoft.com/office/word/2010/wordprocessingShape" mc:Ignorable="w14 w15 w16se w16cid wp14">
+<w:hdr xmlns:wpc="http://schemas.microsoft.com/office/word/2010/wordprocessingCanvas" xmlns:cx="http://schemas.microsoft.com/office/drawing/2014/chartex" xmlns:cx1="http://schemas.microsoft.com/office/drawing/2015/9/8/chartex" xmlns:mc="http://schemas.openxmlformats.org/markup-compatibility/2006" xmlns:o="urn:schemas-microsoft-com:office:office" xmlns:r="http://schemas.openxmlformats.org/officeDocument/2006/relationships" xmlns:m="http://schemas.openxmlformats.org/officeDocument/2006/math" xmlns:v="urn:schemas-microsoft-com:vml" xmlns:wp14="http://schemas.microsoft.com/office/word/2010/wordprocessingDrawing" xmlns:wp="http://schemas.openxmlformats.org/drawingml/2006/wordprocessingDrawing" xmlns:w10="urn:schemas-microsoft-com:office:word" xmlns:w="http://schemas.openxmlformats.org/wordprocessingml/2006/main" xmlns:w14="http://schemas.microsoft.com/office/word/2010/wordml" xmlns:w15="http://schemas.microsoft.com/office/word/2012/wordml" xmlns:w16se="http://schemas.microsoft.com/office/word/2015/wordml/symex" xmlns:wpg="http://schemas.microsoft.com/office/word/2010/wordprocessingGroup" xmlns:wpi="http://schemas.microsoft.com/office/word/2010/wordprocessingInk" xmlns:wne="http://schemas.microsoft.com/office/word/2006/wordml" xmlns:wps="http://schemas.microsoft.com/office/word/2010/wordprocessingShape" mc:Ignorable="w14 w15 w16se wp14">
   <w:p>
     <w:pPr>
       <w:pStyle w:val="En-tte"/>
@@ -8307,6 +8254,7 @@
     <w:r>
       <w:rPr>
         <w:noProof/>
+        <w:lang w:val="en-US" w:eastAsia="en-US"/>
       </w:rPr>
       <w:drawing>
         <wp:anchor distT="0" distB="0" distL="114300" distR="114300" simplePos="0" relativeHeight="251657728" behindDoc="0" locked="0" layoutInCell="0" allowOverlap="1" wp14:anchorId="70B73212" wp14:editId="4174BA53">
@@ -8388,7 +8336,7 @@
 </file>
 
 <file path=word/numbering.xml><?xml version="1.0" encoding="utf-8"?>
-<w:numbering xmlns:wpc="http://schemas.microsoft.com/office/word/2010/wordprocessingCanvas" xmlns:cx="http://schemas.microsoft.com/office/drawing/2014/chartex" xmlns:cx1="http://schemas.microsoft.com/office/drawing/2015/9/8/chartex" xmlns:cx2="http://schemas.microsoft.com/office/drawing/2015/10/21/chartex" xmlns:cx3="http://schemas.microsoft.com/office/drawing/2016/5/9/chartex" xmlns:cx4="http://schemas.microsoft.com/office/drawing/2016/5/10/chartex" xmlns:cx5="http://schemas.microsoft.com/office/drawing/2016/5/11/chartex" xmlns:cx6="http://schemas.microsoft.com/office/drawing/2016/5/12/chartex" xmlns:cx7="http://schemas.microsoft.com/office/drawing/2016/5/13/chartex" xmlns:cx8="http://schemas.microsoft.com/office/drawing/2016/5/14/chartex" xmlns:mc="http://schemas.openxmlformats.org/markup-compatibility/2006" xmlns:aink="http://schemas.microsoft.com/office/drawing/2016/ink" xmlns:am3d="http://schemas.microsoft.com/office/drawing/2017/model3d" xmlns:o="urn:schemas-microsoft-com:office:office" xmlns:r="http://schemas.openxmlformats.org/officeDocument/2006/relationships" xmlns:m="http://schemas.openxmlformats.org/officeDocument/2006/math" xmlns:v="urn:schemas-microsoft-com:vml" xmlns:wp14="http://schemas.microsoft.com/office/word/2010/wordprocessingDrawing" xmlns:wp="http://schemas.openxmlformats.org/drawingml/2006/wordprocessingDrawing" xmlns:w10="urn:schemas-microsoft-com:office:word" xmlns:w="http://schemas.openxmlformats.org/wordprocessingml/2006/main" xmlns:w14="http://schemas.microsoft.com/office/word/2010/wordml" xmlns:w15="http://schemas.microsoft.com/office/word/2012/wordml" xmlns:w16cid="http://schemas.microsoft.com/office/word/2016/wordml/cid" xmlns:w16se="http://schemas.microsoft.com/office/word/2015/wordml/symex" xmlns:wpg="http://schemas.microsoft.com/office/word/2010/wordprocessingGroup" xmlns:wpi="http://schemas.microsoft.com/office/word/2010/wordprocessingInk" xmlns:wne="http://schemas.microsoft.com/office/word/2006/wordml" xmlns:wps="http://schemas.microsoft.com/office/word/2010/wordprocessingShape" mc:Ignorable="w14 w15 w16se w16cid wp14">
+<w:numbering xmlns:wpc="http://schemas.microsoft.com/office/word/2010/wordprocessingCanvas" xmlns:cx="http://schemas.microsoft.com/office/drawing/2014/chartex" xmlns:cx1="http://schemas.microsoft.com/office/drawing/2015/9/8/chartex" xmlns:mc="http://schemas.openxmlformats.org/markup-compatibility/2006" xmlns:o="urn:schemas-microsoft-com:office:office" xmlns:r="http://schemas.openxmlformats.org/officeDocument/2006/relationships" xmlns:m="http://schemas.openxmlformats.org/officeDocument/2006/math" xmlns:v="urn:schemas-microsoft-com:vml" xmlns:wp14="http://schemas.microsoft.com/office/word/2010/wordprocessingDrawing" xmlns:wp="http://schemas.openxmlformats.org/drawingml/2006/wordprocessingDrawing" xmlns:w10="urn:schemas-microsoft-com:office:word" xmlns:w="http://schemas.openxmlformats.org/wordprocessingml/2006/main" xmlns:w14="http://schemas.microsoft.com/office/word/2010/wordml" xmlns:w15="http://schemas.microsoft.com/office/word/2012/wordml" xmlns:w16se="http://schemas.microsoft.com/office/word/2015/wordml/symex" xmlns:wpg="http://schemas.microsoft.com/office/word/2010/wordprocessingGroup" xmlns:wpi="http://schemas.microsoft.com/office/word/2010/wordprocessingInk" xmlns:wne="http://schemas.microsoft.com/office/word/2006/wordml" xmlns:wps="http://schemas.microsoft.com/office/word/2010/wordprocessingShape" mc:Ignorable="w14 w15 w16se wp14">
   <w:abstractNum w:abstractNumId="0" w15:restartNumberingAfterBreak="0">
     <w:nsid w:val="FFFFFF1D"/>
     <w:multiLevelType w:val="multilevel"/>
@@ -12851,7 +12799,7 @@
 </file>
 
 <file path=word/styles.xml><?xml version="1.0" encoding="utf-8"?>
-<w:styles xmlns:mc="http://schemas.openxmlformats.org/markup-compatibility/2006" xmlns:r="http://schemas.openxmlformats.org/officeDocument/2006/relationships" xmlns:w="http://schemas.openxmlformats.org/wordprocessingml/2006/main" xmlns:w14="http://schemas.microsoft.com/office/word/2010/wordml" xmlns:w15="http://schemas.microsoft.com/office/word/2012/wordml" xmlns:w16cid="http://schemas.microsoft.com/office/word/2016/wordml/cid" xmlns:w16se="http://schemas.microsoft.com/office/word/2015/wordml/symex" mc:Ignorable="w14 w15 w16se w16cid">
+<w:styles xmlns:mc="http://schemas.openxmlformats.org/markup-compatibility/2006" xmlns:r="http://schemas.openxmlformats.org/officeDocument/2006/relationships" xmlns:w="http://schemas.openxmlformats.org/wordprocessingml/2006/main" xmlns:w14="http://schemas.microsoft.com/office/word/2010/wordml" xmlns:w15="http://schemas.microsoft.com/office/word/2012/wordml" xmlns:w16se="http://schemas.microsoft.com/office/word/2015/wordml/symex" mc:Ignorable="w14 w15 w16se">
   <w:docDefaults>
     <w:rPrDefault>
       <w:rPr>
@@ -12861,7 +12809,7 @@
     </w:rPrDefault>
     <w:pPrDefault/>
   </w:docDefaults>
-  <w:latentStyles w:defLockedState="0" w:defUIPriority="0" w:defSemiHidden="0" w:defUnhideWhenUsed="0" w:defQFormat="0" w:count="375">
+  <w:latentStyles w:defLockedState="0" w:defUIPriority="0" w:defSemiHidden="0" w:defUnhideWhenUsed="0" w:defQFormat="0" w:count="371">
     <w:lsdException w:name="Normal" w:qFormat="1"/>
     <w:lsdException w:name="heading 1" w:qFormat="1"/>
     <w:lsdException w:name="heading 2" w:qFormat="1"/>
@@ -13141,8 +13089,6 @@
     <w:lsdException w:name="List Table 5 Dark Accent 6" w:uiPriority="50"/>
     <w:lsdException w:name="List Table 6 Colorful Accent 6" w:uiPriority="51"/>
     <w:lsdException w:name="List Table 7 Colorful Accent 6" w:uiPriority="52"/>
-    <w:lsdException w:name="Mention" w:semiHidden="1" w:uiPriority="99" w:unhideWhenUsed="1"/>
-    <w:lsdException w:name="Smart Hyperlink" w:semiHidden="1" w:uiPriority="99" w:unhideWhenUsed="1"/>
   </w:latentStyles>
   <w:style w:type="paragraph" w:default="1" w:styleId="Normal">
     <w:name w:val="Normal"/>

</xml_diff>

<commit_message>
ajout dans journal de bord sprint review
</commit_message>
<xml_diff>
--- a/doc/Documentation.docx
+++ b/doc/Documentation.docx
@@ -126,11 +126,54 @@
     <w:p/>
     <w:p>
       <w:pPr>
-        <w:pStyle w:val="Help"/>
         <w:jc w:val="center"/>
       </w:pPr>
       <w:r>
-        <w:t>Illustration</w:t>
+        <w:rPr>
+          <w:noProof/>
+          <w:lang w:val="en-US" w:eastAsia="en-US"/>
+        </w:rPr>
+        <w:drawing>
+          <wp:inline distT="0" distB="0" distL="0" distR="0">
+            <wp:extent cx="5759450" cy="4545965"/>
+            <wp:effectExtent l="0" t="0" r="0" b="6985"/>
+            <wp:docPr id="7" name="Image 7"/>
+            <wp:cNvGraphicFramePr>
+              <a:graphicFrameLocks xmlns:a="http://schemas.openxmlformats.org/drawingml/2006/main" noChangeAspect="1"/>
+            </wp:cNvGraphicFramePr>
+            <a:graphic xmlns:a="http://schemas.openxmlformats.org/drawingml/2006/main">
+              <a:graphicData uri="http://schemas.openxmlformats.org/drawingml/2006/picture">
+                <pic:pic xmlns:pic="http://schemas.openxmlformats.org/drawingml/2006/picture">
+                  <pic:nvPicPr>
+                    <pic:cNvPr id="7" name="illustration.jpg"/>
+                    <pic:cNvPicPr/>
+                  </pic:nvPicPr>
+                  <pic:blipFill>
+                    <a:blip r:embed="rId8">
+                      <a:extLst>
+                        <a:ext uri="{28A0092B-C50C-407E-A947-70E740481C1C}">
+                          <a14:useLocalDpi xmlns:a14="http://schemas.microsoft.com/office/drawing/2010/main" val="0"/>
+                        </a:ext>
+                      </a:extLst>
+                    </a:blip>
+                    <a:stretch>
+                      <a:fillRect/>
+                    </a:stretch>
+                  </pic:blipFill>
+                  <pic:spPr>
+                    <a:xfrm>
+                      <a:off x="0" y="0"/>
+                      <a:ext cx="5759450" cy="4545965"/>
+                    </a:xfrm>
+                    <a:prstGeom prst="rect">
+                      <a:avLst/>
+                    </a:prstGeom>
+                  </pic:spPr>
+                </pic:pic>
+              </a:graphicData>
+            </a:graphic>
+          </wp:inline>
+        </w:drawing>
       </w:r>
     </w:p>
     <w:p>
@@ -140,85 +183,6 @@
     </w:p>
     <w:p>
       <w:pPr>
-        <w:jc w:val="center"/>
-      </w:pPr>
-    </w:p>
-    <w:p>
-      <w:pPr>
-        <w:jc w:val="center"/>
-      </w:pPr>
-    </w:p>
-    <w:p>
-      <w:pPr>
-        <w:jc w:val="center"/>
-      </w:pPr>
-    </w:p>
-    <w:p>
-      <w:pPr>
-        <w:jc w:val="center"/>
-      </w:pPr>
-    </w:p>
-    <w:p>
-      <w:pPr>
-        <w:jc w:val="center"/>
-      </w:pPr>
-    </w:p>
-    <w:p>
-      <w:pPr>
-        <w:jc w:val="center"/>
-      </w:pPr>
-    </w:p>
-    <w:p>
-      <w:pPr>
-        <w:jc w:val="center"/>
-        <w:rPr>
-          <w:i/>
-        </w:rPr>
-      </w:pPr>
-    </w:p>
-    <w:p>
-      <w:pPr>
-        <w:jc w:val="center"/>
-        <w:rPr>
-          <w:i/>
-        </w:rPr>
-      </w:pPr>
-    </w:p>
-    <w:p>
-      <w:pPr>
-        <w:jc w:val="center"/>
-        <w:rPr>
-          <w:i/>
-        </w:rPr>
-      </w:pPr>
-    </w:p>
-    <w:p>
-      <w:pPr>
-        <w:jc w:val="center"/>
-        <w:rPr>
-          <w:i/>
-        </w:rPr>
-      </w:pPr>
-    </w:p>
-    <w:p>
-      <w:pPr>
-        <w:jc w:val="center"/>
-        <w:rPr>
-          <w:i/>
-        </w:rPr>
-      </w:pPr>
-    </w:p>
-    <w:p>
-      <w:pPr>
-        <w:jc w:val="center"/>
-        <w:rPr>
-          <w:i/>
-        </w:rPr>
-      </w:pPr>
-    </w:p>
-    <w:p>
-      <w:pPr>
-        <w:jc w:val="center"/>
         <w:rPr>
           <w:i/>
         </w:rPr>
@@ -434,31 +398,6 @@
     </w:p>
     <w:p>
       <w:pPr>
-        <w:jc w:val="center"/>
-        <w:rPr>
-          <w:i/>
-        </w:rPr>
-      </w:pPr>
-    </w:p>
-    <w:p>
-      <w:pPr>
-        <w:jc w:val="center"/>
-        <w:rPr>
-          <w:i/>
-        </w:rPr>
-      </w:pPr>
-    </w:p>
-    <w:p>
-      <w:pPr>
-        <w:jc w:val="center"/>
-        <w:rPr>
-          <w:i/>
-        </w:rPr>
-      </w:pPr>
-    </w:p>
-    <w:p>
-      <w:pPr>
-        <w:jc w:val="center"/>
         <w:rPr>
           <w:u w:val="single"/>
         </w:rPr>
@@ -502,7 +441,7 @@
                     </pic:cNvPicPr>
                   </pic:nvPicPr>
                   <pic:blipFill>
-                    <a:blip r:embed="rId8">
+                    <a:blip r:embed="rId9">
                       <a:extLst>
                         <a:ext uri="{28A0092B-C50C-407E-A947-70E740481C1C}">
                           <a14:useLocalDpi xmlns:a14="http://schemas.microsoft.com/office/drawing/2010/main" val="0"/>
@@ -612,7 +551,7 @@
                               <w:jc w:val="center"/>
                             </w:pPr>
                             <w:r>
-                              <w:t>Classe</w:t>
+                              <w:t>SI-C1a</w:t>
                             </w:r>
                           </w:p>
                           <w:p>
@@ -627,13 +566,7 @@
                               <w:jc w:val="center"/>
                             </w:pPr>
                             <w:r>
-                              <w:t xml:space="preserve">Date </w:t>
-                            </w:r>
-                            <w:r>
-                              <w:t xml:space="preserve">de </w:t>
-                            </w:r>
-                            <w:r>
-                              <w:t>création</w:t>
+                              <w:t>07.03.2019</w:t>
                             </w:r>
                           </w:p>
                         </w:txbxContent>
@@ -653,9 +586,13 @@
               </wp:anchor>
             </w:drawing>
           </mc:Choice>
-          <mc:Fallback xmlns:w16cid="http://schemas.microsoft.com/office/word/2016/wordml/cid" xmlns:am3d="http://schemas.microsoft.com/office/drawing/2017/model3d" xmlns:aink="http://schemas.microsoft.com/office/drawing/2016/ink" xmlns:cx8="http://schemas.microsoft.com/office/drawing/2016/5/14/chartex" xmlns:cx7="http://schemas.microsoft.com/office/drawing/2016/5/13/chartex" xmlns:cx6="http://schemas.microsoft.com/office/drawing/2016/5/12/chartex" xmlns:cx5="http://schemas.microsoft.com/office/drawing/2016/5/11/chartex" xmlns:cx4="http://schemas.microsoft.com/office/drawing/2016/5/10/chartex" xmlns:cx3="http://schemas.microsoft.com/office/drawing/2016/5/9/chartex" xmlns:cx2="http://schemas.microsoft.com/office/drawing/2015/10/21/chartex">
+          <mc:Fallback>
             <w:pict>
-              <v:shape w14:anchorId="5ECC49F9" id="Zone de texte 1" o:spid="_x0000_s1027" type="#_x0000_t202" style="position:absolute;margin-left:164pt;margin-top:2.65pt;width:119.25pt;height:53.55pt;z-index:251658240;visibility:visible;mso-wrap-style:square;mso-width-percent:0;mso-height-percent:0;mso-wrap-distance-left:9pt;mso-wrap-distance-top:0;mso-wrap-distance-right:9pt;mso-wrap-distance-bottom:0;mso-position-horizontal:absolute;mso-position-horizontal-relative:text;mso-position-vertical:absolute;mso-position-vertical-relative:text;mso-width-percent:0;mso-height-percent:0;mso-width-relative:page;mso-height-relative:page;v-text-anchor:top" o:gfxdata="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" filled="f" stroked="f">
+              <v:shapetype w14:anchorId="5ECC49F9" id="_x0000_t202" coordsize="21600,21600" o:spt="202" path="m,l,21600r21600,l21600,xe">
+                <v:stroke joinstyle="miter"/>
+                <v:path gradientshapeok="t" o:connecttype="rect"/>
+              </v:shapetype>
+              <v:shape id="Zone de texte 1" o:spid="_x0000_s1027" type="#_x0000_t202" style="position:absolute;margin-left:164pt;margin-top:2.65pt;width:119.25pt;height:53.55pt;z-index:251658240;visibility:visible;mso-wrap-style:square;mso-width-percent:0;mso-height-percent:0;mso-wrap-distance-left:9pt;mso-wrap-distance-top:0;mso-wrap-distance-right:9pt;mso-wrap-distance-bottom:0;mso-position-horizontal:absolute;mso-position-horizontal-relative:text;mso-position-vertical:absolute;mso-position-vertical-relative:text;mso-width-percent:0;mso-height-percent:0;mso-width-relative:page;mso-height-relative:page;v-text-anchor:top" o:gfxdata="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" filled="f" stroked="f">
                 <v:textbox>
                   <w:txbxContent>
                     <w:p>
@@ -664,7 +601,7 @@
                         <w:jc w:val="center"/>
                       </w:pPr>
                       <w:r>
-                        <w:t>Classe</w:t>
+                        <w:t>SI-C1a</w:t>
                       </w:r>
                     </w:p>
                     <w:p>
@@ -679,13 +616,7 @@
                         <w:jc w:val="center"/>
                       </w:pPr>
                       <w:r>
-                        <w:t xml:space="preserve">Date </w:t>
-                      </w:r>
-                      <w:r>
-                        <w:t xml:space="preserve">de </w:t>
-                      </w:r>
-                      <w:r>
-                        <w:t>création</w:t>
+                        <w:t>07.03.2019</w:t>
                       </w:r>
                     </w:p>
                   </w:txbxContent>
@@ -697,10 +628,13 @@
       </w:r>
     </w:p>
     <w:p/>
-    <w:p/>
-    <w:p/>
-    <w:p/>
-    <w:p/>
+    <w:p>
+      <w:pPr>
+        <w:tabs>
+          <w:tab w:val="left" w:pos="1530"/>
+        </w:tabs>
+      </w:pPr>
+    </w:p>
     <w:p>
       <w:r>
         <w:br w:type="page"/>
@@ -3253,7 +3187,15 @@
         <w:pStyle w:val="Help"/>
       </w:pPr>
       <w:r>
-        <w:t xml:space="preserve">De plus, en fonction du type de projet,  il est tout à fait possible que certains chapitres ou paragraphes n’aient aucun sens. Dans ce cas il est recommandé de les retirer du document pour éviter de l’alourdir inutilement.  </w:t>
+        <w:t xml:space="preserve">De plus, en fonction du type de </w:t>
+      </w:r>
+      <w:proofErr w:type="gramStart"/>
+      <w:r>
+        <w:t>projet,  il</w:t>
+      </w:r>
+      <w:proofErr w:type="gramEnd"/>
+      <w:r>
+        <w:t xml:space="preserve"> est tout à fait possible que certains chapitres ou paragraphes n’aient aucun sens. Dans ce cas il est recommandé de les retirer du document pour éviter de l’alourdir inutilement.  </w:t>
       </w:r>
     </w:p>
     <w:p>
@@ -3306,35 +3248,22 @@
       <w:bookmarkEnd w:id="1"/>
     </w:p>
     <w:p>
-      <w:pPr>
-        <w:pStyle w:val="Help"/>
-      </w:pPr>
-      <w:r>
-        <w:t xml:space="preserve">Ce </w:t>
-      </w:r>
-      <w:r>
-        <w:t>chapitre</w:t>
+      <w:r>
+        <w:t xml:space="preserve">Ce projet est réalisé dans le cadre d’une évaluation de gestion de mandats dans la réalisation de projets et pour apprendre à programmer en C. Les raison pour laquelle il nous ai demandé de réaliser cette </w:t>
+      </w:r>
+      <w:proofErr w:type="gramStart"/>
+      <w:r>
+        <w:t xml:space="preserve">épreuve </w:t>
       </w:r>
       <w:r>
         <w:t xml:space="preserve"> </w:t>
       </w:r>
       <w:r>
-        <w:t>décri</w:t>
-      </w:r>
-      <w:r>
-        <w:t>t</w:t>
-      </w:r>
-      <w:r>
-        <w:t xml:space="preserve"> brièvement le projet,</w:t>
-      </w:r>
-      <w:r>
-        <w:t xml:space="preserve"> le cadre dans lequel il est réalisé,</w:t>
-      </w:r>
-      <w:r>
-        <w:t xml:space="preserve"> les raisons de ce choix et ce qu'il peut apporter à l'élève ou à l'école. </w:t>
-      </w:r>
-      <w:r>
-        <w:t>Il n'est pas nécessaire de rentrer dans les détails (ceux-ci seront abordés plus loin) mais cela doit être aussi clair et complet que possible</w:t>
+        <w:t>Il</w:t>
+      </w:r>
+      <w:proofErr w:type="gramEnd"/>
+      <w:r>
+        <w:t xml:space="preserve"> n'est pas nécessaire de rentrer dans les détails (ceux-ci seront abordés plus loin) mais cela doit être aussi clair et complet que possible</w:t>
       </w:r>
       <w:r>
         <w:t xml:space="preserve">. </w:t>
@@ -3390,16 +3319,26 @@
       <w:pPr>
         <w:pStyle w:val="Help"/>
       </w:pPr>
-      <w:r>
-        <w:t>Eleve 1 : Nom, prénom, e-mail et téléphone</w:t>
+      <w:proofErr w:type="spellStart"/>
+      <w:r>
+        <w:t>Eleve</w:t>
+      </w:r>
+      <w:proofErr w:type="spellEnd"/>
+      <w:r>
+        <w:t xml:space="preserve"> 1 : Nom, prénom, e-mail et téléphone</w:t>
       </w:r>
     </w:p>
     <w:p>
       <w:pPr>
         <w:pStyle w:val="Help"/>
       </w:pPr>
-      <w:r>
-        <w:t>Eleve 2 : Nom, prénom, e-mail et téléphone</w:t>
+      <w:proofErr w:type="spellStart"/>
+      <w:r>
+        <w:t>Eleve</w:t>
+      </w:r>
+      <w:proofErr w:type="spellEnd"/>
+      <w:r>
+        <w:t xml:space="preserve"> 2 : Nom, prénom, e-mail et téléphone</w:t>
       </w:r>
     </w:p>
     <w:p>
@@ -3492,8 +3431,13 @@
             <w:pPr>
               <w:pStyle w:val="Help"/>
             </w:pPr>
+            <w:proofErr w:type="spellStart"/>
             <w:r>
-              <w:t>Eleve 1</w:t>
+              <w:t>Eleve</w:t>
+            </w:r>
+            <w:proofErr w:type="spellEnd"/>
+            <w:r>
+              <w:t xml:space="preserve"> 1</w:t>
             </w:r>
           </w:p>
         </w:tc>
@@ -3505,8 +3449,13 @@
             <w:pPr>
               <w:pStyle w:val="Help"/>
             </w:pPr>
+            <w:proofErr w:type="spellStart"/>
             <w:r>
-              <w:t>Eleve 2</w:t>
+              <w:t>Eleve</w:t>
+            </w:r>
+            <w:proofErr w:type="spellEnd"/>
+            <w:r>
+              <w:t xml:space="preserve"> 2</w:t>
             </w:r>
           </w:p>
         </w:tc>
@@ -3715,10 +3664,18 @@
         <w:t>es objectifs ne</w:t>
       </w:r>
       <w:r>
-        <w:t xml:space="preserve"> sont pas nécessairement SMART  I</w:t>
-      </w:r>
-      <w:r>
-        <w:t>l est par exemple acceptable d’avoir un objectif du genre « </w:t>
+        <w:t xml:space="preserve"> sont pas nécessairement </w:t>
+      </w:r>
+      <w:proofErr w:type="gramStart"/>
+      <w:r>
+        <w:t>SMART  I</w:t>
+      </w:r>
+      <w:r>
+        <w:t>l</w:t>
+      </w:r>
+      <w:proofErr w:type="gramEnd"/>
+      <w:r>
+        <w:t xml:space="preserve"> est par exemple acceptable d’avoir un objectif du genre « </w:t>
       </w:r>
       <w:r>
         <w:t>L’application doit être très réactive » ; un tel objectif n’est pas mesurable mais il indique qu’une attention particulière doit être portée à la performance.</w:t>
@@ -3772,7 +3729,27 @@
         </w:numPr>
       </w:pPr>
       <w:r>
-        <w:t>Développer le jeu de la bataille navale en c sur console (cmd) de A à Z.</w:t>
+        <w:t xml:space="preserve">Développer le jeu de la bataille navale </w:t>
+      </w:r>
+      <w:r>
+        <w:t xml:space="preserve">en c sur console (cmd) </w:t>
+      </w:r>
+      <w:proofErr w:type="gramStart"/>
+      <w:r>
+        <w:t>de A</w:t>
+      </w:r>
+      <w:proofErr w:type="gramEnd"/>
+      <w:r>
+        <w:t xml:space="preserve"> à Z pour la fin du 3</w:t>
+      </w:r>
+      <w:r>
+        <w:rPr>
+          <w:vertAlign w:val="superscript"/>
+        </w:rPr>
+        <w:t>ème</w:t>
+      </w:r>
+      <w:r>
+        <w:t xml:space="preserve"> trimestre de la première année. </w:t>
       </w:r>
     </w:p>
     <w:p>
@@ -3907,7 +3884,7 @@
                     <pic:cNvPicPr/>
                   </pic:nvPicPr>
                   <pic:blipFill>
-                    <a:blip r:embed="rId9">
+                    <a:blip r:embed="rId10">
                       <a:extLst>
                         <a:ext uri="{28A0092B-C50C-407E-A947-70E740481C1C}">
                           <a14:useLocalDpi xmlns:a14="http://schemas.microsoft.com/office/drawing/2010/main" val="0"/>
@@ -5034,7 +5011,15 @@
               </w:tabs>
             </w:pPr>
             <w:r>
-              <w:t>Affiche charactères choisis</w:t>
+              <w:t xml:space="preserve">Affiche </w:t>
+            </w:r>
+            <w:proofErr w:type="spellStart"/>
+            <w:r>
+              <w:t>charactères</w:t>
+            </w:r>
+            <w:proofErr w:type="spellEnd"/>
+            <w:r>
+              <w:t xml:space="preserve"> choisis</w:t>
             </w:r>
           </w:p>
         </w:tc>
@@ -5144,8 +5129,13 @@
                 <w:tab w:val="right" w:leader="dot" w:pos="7513"/>
               </w:tabs>
             </w:pPr>
+            <w:proofErr w:type="spellStart"/>
             <w:r>
-              <w:t>Réappuyer sur 1</w:t>
+              <w:t>Réappuyer</w:t>
+            </w:r>
+            <w:proofErr w:type="spellEnd"/>
+            <w:r>
+              <w:t xml:space="preserve"> sur 1</w:t>
             </w:r>
           </w:p>
         </w:tc>
@@ -6313,8 +6303,13 @@
                 <w:tab w:val="right" w:leader="dot" w:pos="7513"/>
               </w:tabs>
             </w:pPr>
+            <w:proofErr w:type="spellStart"/>
             <w:r>
-              <w:t>Effaçage de la grille Fixe</w:t>
+              <w:t>Effaçage</w:t>
+            </w:r>
+            <w:proofErr w:type="spellEnd"/>
+            <w:r>
+              <w:t xml:space="preserve"> de la grille Fixe</w:t>
             </w:r>
           </w:p>
         </w:tc>
@@ -6448,7 +6443,15 @@
         <w:pStyle w:val="Help"/>
       </w:pPr>
       <w:r>
-        <w:t xml:space="preserve">Décrire la stratégie globale de test: </w:t>
+        <w:t xml:space="preserve">Décrire la stratégie globale de </w:t>
+      </w:r>
+      <w:proofErr w:type="gramStart"/>
+      <w:r>
+        <w:t>test:</w:t>
+      </w:r>
+      <w:proofErr w:type="gramEnd"/>
+      <w:r>
+        <w:t xml:space="preserve"> </w:t>
       </w:r>
     </w:p>
     <w:p>
@@ -6474,11 +6477,16 @@
           <w:numId w:val="16"/>
         </w:numPr>
       </w:pPr>
+      <w:proofErr w:type="gramStart"/>
       <w:r>
         <w:t>l</w:t>
       </w:r>
       <w:r>
-        <w:t>es moyens à mettre en œuvre</w:t>
+        <w:t>es</w:t>
+      </w:r>
+      <w:proofErr w:type="gramEnd"/>
+      <w:r>
+        <w:t xml:space="preserve"> moyens à mettre en œuvre</w:t>
       </w:r>
       <w:r>
         <w:t>.</w:t>
@@ -6492,11 +6500,16 @@
           <w:numId w:val="16"/>
         </w:numPr>
       </w:pPr>
+      <w:proofErr w:type="gramStart"/>
       <w:r>
         <w:t>d</w:t>
       </w:r>
       <w:r>
-        <w:t>onnées de test à prévoir (données réelles </w:t>
+        <w:t>onnées</w:t>
+      </w:r>
+      <w:proofErr w:type="gramEnd"/>
+      <w:r>
+        <w:t xml:space="preserve"> de test à prévoir (données réelles </w:t>
       </w:r>
       <w:r>
         <w:t xml:space="preserve">fournies par le client </w:t>
@@ -6516,8 +6529,13 @@
           <w:numId w:val="16"/>
         </w:numPr>
       </w:pPr>
-      <w:r>
-        <w:t>les testeurs extérieurs éventuels.</w:t>
+      <w:proofErr w:type="gramStart"/>
+      <w:r>
+        <w:t>les</w:t>
+      </w:r>
+      <w:proofErr w:type="gramEnd"/>
+      <w:r>
+        <w:t xml:space="preserve"> testeurs extérieurs éventuels.</w:t>
       </w:r>
     </w:p>
     <w:p>
@@ -6703,7 +6721,15 @@
         <w:ind w:left="0"/>
       </w:pPr>
       <w:r>
-        <w:t>Camarade : Gatien Jayme (PC de l’école)</w:t>
+        <w:t xml:space="preserve">Camarade : Gatien </w:t>
+      </w:r>
+      <w:proofErr w:type="spellStart"/>
+      <w:r>
+        <w:t>Jayme</w:t>
+      </w:r>
+      <w:proofErr w:type="spellEnd"/>
+      <w:r>
+        <w:t xml:space="preserve"> (PC de l’école)</w:t>
       </w:r>
     </w:p>
     <w:p>
@@ -6746,8 +6772,13 @@
         <w:ind w:left="0"/>
       </w:pPr>
       <w:r>
-        <w:t>Une fois par semaine par Gatien Jayme</w:t>
-      </w:r>
+        <w:t xml:space="preserve">Une fois par semaine par Gatien </w:t>
+      </w:r>
+      <w:proofErr w:type="spellStart"/>
+      <w:r>
+        <w:t>Jayme</w:t>
+      </w:r>
+      <w:proofErr w:type="spellEnd"/>
     </w:p>
     <w:p>
       <w:pPr>
@@ -6764,10 +6795,7 @@
         <w:t>Les types et niveaux de tests</w:t>
       </w:r>
     </w:p>
-    <w:p>
-      <w:bookmarkStart w:id="17" w:name="_GoBack"/>
-      <w:bookmarkEnd w:id="17"/>
-    </w:p>
+    <w:p/>
     <w:p>
       <w:pPr>
         <w:pStyle w:val="Titre3"/>
@@ -6830,7 +6858,15 @@
         <w:ind w:left="708"/>
       </w:pPr>
       <w:r>
-        <w:t>Ça sera Johnny Vaca et Gatien Jayme qui s’occuperont de ces tests. Il se baseront sur les cas d’utilisation et ces scénarios une fois le programme fini.</w:t>
+        <w:t xml:space="preserve">Ça sera Johnny Vaca et Gatien </w:t>
+      </w:r>
+      <w:proofErr w:type="spellStart"/>
+      <w:r>
+        <w:t>Jayme</w:t>
+      </w:r>
+      <w:proofErr w:type="spellEnd"/>
+      <w:r>
+        <w:t xml:space="preserve"> qui s’occuperont de ces tests. Il se baseront sur les cas d’utilisation et ces scénarios une fois le programme fini.</w:t>
       </w:r>
     </w:p>
     <w:p>
@@ -6920,7 +6956,15 @@
         <w:ind w:left="708"/>
       </w:pPr>
       <w:r>
-        <w:t>Ça sera Johnny Vaca et Gatien Jayme qui s’occuperont de ces tests. Il se baseront sur les cas d’utilisation et ces scénarios une fois le programme fini. Qui s’occuperont d’introduire des mauvaises valeurs.</w:t>
+        <w:t xml:space="preserve">Ça sera Johnny Vaca et Gatien </w:t>
+      </w:r>
+      <w:proofErr w:type="spellStart"/>
+      <w:r>
+        <w:t>Jayme</w:t>
+      </w:r>
+      <w:proofErr w:type="spellEnd"/>
+      <w:r>
+        <w:t xml:space="preserve"> qui s’occuperont de ces tests. Il se baseront sur les cas d’utilisation et ces scénarios une fois le programme fini. Qui s’occuperont d’introduire des mauvaises valeurs.</w:t>
       </w:r>
     </w:p>
     <w:p/>
@@ -6958,9 +7002,9 @@
           <w:iCs/>
         </w:rPr>
       </w:pPr>
-      <w:bookmarkStart w:id="18" w:name="_Toc25553309"/>
-      <w:bookmarkStart w:id="19" w:name="_Toc71691014"/>
-      <w:bookmarkStart w:id="20" w:name="_Toc2333859"/>
+      <w:bookmarkStart w:id="17" w:name="_Toc25553309"/>
+      <w:bookmarkStart w:id="18" w:name="_Toc71691014"/>
+      <w:bookmarkStart w:id="19" w:name="_Toc2333859"/>
       <w:r>
         <w:rPr>
           <w:i w:val="0"/>
@@ -6968,9 +7012,9 @@
         </w:rPr>
         <w:t>Budget</w:t>
       </w:r>
+      <w:bookmarkEnd w:id="17"/>
       <w:bookmarkEnd w:id="18"/>
       <w:bookmarkEnd w:id="19"/>
-      <w:bookmarkEnd w:id="20"/>
     </w:p>
     <w:p>
       <w:pPr>
@@ -7016,7 +7060,15 @@
         <w:t>du projet</w:t>
       </w:r>
       <w:r>
-        <w:t xml:space="preserve"> en matériel ou licenses)</w:t>
+        <w:t xml:space="preserve"> en matériel ou </w:t>
+      </w:r>
+      <w:proofErr w:type="spellStart"/>
+      <w:r>
+        <w:t>licenses</w:t>
+      </w:r>
+      <w:proofErr w:type="spellEnd"/>
+      <w:r>
+        <w:t>)</w:t>
       </w:r>
       <w:r>
         <w:t>. Si aucune dépense nécessaire</w:t>
@@ -7035,11 +7087,11 @@
           <w:tab w:val="num" w:pos="360"/>
         </w:tabs>
       </w:pPr>
-      <w:bookmarkStart w:id="21" w:name="_Toc2333860"/>
+      <w:bookmarkStart w:id="20" w:name="_Toc2333860"/>
       <w:r>
         <w:t>Implémentation</w:t>
       </w:r>
-      <w:bookmarkEnd w:id="21"/>
+      <w:bookmarkEnd w:id="20"/>
     </w:p>
     <w:p>
       <w:pPr>
@@ -7049,10 +7101,10 @@
           <w:iCs/>
         </w:rPr>
       </w:pPr>
-      <w:bookmarkStart w:id="22" w:name="_Toc2333861"/>
-      <w:bookmarkStart w:id="23" w:name="_Toc25553317"/>
-      <w:bookmarkStart w:id="24" w:name="_Toc71691022"/>
-      <w:bookmarkStart w:id="25" w:name="_Ref254352701"/>
+      <w:bookmarkStart w:id="21" w:name="_Toc2333861"/>
+      <w:bookmarkStart w:id="22" w:name="_Toc25553317"/>
+      <w:bookmarkStart w:id="23" w:name="_Toc71691022"/>
+      <w:bookmarkStart w:id="24" w:name="_Ref254352701"/>
       <w:r>
         <w:rPr>
           <w:i w:val="0"/>
@@ -7060,7 +7112,7 @@
         </w:rPr>
         <w:t>Vue d’ensemble</w:t>
       </w:r>
-      <w:bookmarkEnd w:id="22"/>
+      <w:bookmarkEnd w:id="21"/>
     </w:p>
     <w:p>
       <w:pPr>
@@ -7129,7 +7181,7 @@
           <w:iCs/>
         </w:rPr>
       </w:pPr>
-      <w:bookmarkStart w:id="26" w:name="_Toc2333862"/>
+      <w:bookmarkStart w:id="25" w:name="_Toc2333862"/>
       <w:r>
         <w:rPr>
           <w:i w:val="0"/>
@@ -7137,7 +7189,7 @@
         </w:rPr>
         <w:t>Choix techniques</w:t>
       </w:r>
-      <w:bookmarkEnd w:id="26"/>
+      <w:bookmarkEnd w:id="25"/>
     </w:p>
     <w:p>
       <w:pPr>
@@ -7186,7 +7238,23 @@
         </w:numPr>
       </w:pPr>
       <w:r>
-        <w:t>Logiciels tiers (utilitaires, frameworks, navigateurs cible,…)</w:t>
+        <w:t xml:space="preserve">Logiciels tiers (utilitaires, </w:t>
+      </w:r>
+      <w:proofErr w:type="spellStart"/>
+      <w:r>
+        <w:t>frameworks</w:t>
+      </w:r>
+      <w:proofErr w:type="spellEnd"/>
+      <w:r>
+        <w:t xml:space="preserve">, navigateurs </w:t>
+      </w:r>
+      <w:proofErr w:type="gramStart"/>
+      <w:r>
+        <w:t>cible,…</w:t>
+      </w:r>
+      <w:proofErr w:type="gramEnd"/>
+      <w:r>
+        <w:t>)</w:t>
       </w:r>
     </w:p>
     <w:p>
@@ -7208,7 +7276,7 @@
           <w:iCs/>
         </w:rPr>
       </w:pPr>
-      <w:bookmarkStart w:id="27" w:name="_Toc2333863"/>
+      <w:bookmarkStart w:id="26" w:name="_Toc2333863"/>
       <w:r>
         <w:rPr>
           <w:i w:val="0"/>
@@ -7216,7 +7284,7 @@
         </w:rPr>
         <w:t>Modèle Logique de données</w:t>
       </w:r>
-      <w:bookmarkEnd w:id="27"/>
+      <w:bookmarkEnd w:id="26"/>
     </w:p>
     <w:p>
       <w:pPr>
@@ -7291,7 +7359,7 @@
           <w:iCs/>
         </w:rPr>
       </w:pPr>
-      <w:bookmarkStart w:id="28" w:name="_Toc2333864"/>
+      <w:bookmarkStart w:id="27" w:name="_Toc2333864"/>
       <w:r>
         <w:rPr>
           <w:i w:val="0"/>
@@ -7299,7 +7367,7 @@
         </w:rPr>
         <w:t>Points techniques spécifiques</w:t>
       </w:r>
-      <w:bookmarkEnd w:id="28"/>
+      <w:bookmarkEnd w:id="27"/>
     </w:p>
     <w:p>
       <w:pPr>
@@ -7364,12 +7432,14 @@
           <w:i w:val="0"/>
         </w:rPr>
       </w:pPr>
+      <w:proofErr w:type="spellStart"/>
       <w:r>
         <w:t>P</w:t>
       </w:r>
       <w:r>
         <w:t>seudo-code</w:t>
       </w:r>
+      <w:proofErr w:type="spellEnd"/>
       <w:r>
         <w:t xml:space="preserve"> ou organigramme</w:t>
       </w:r>
@@ -7458,35 +7528,35 @@
       <w:pPr>
         <w:pStyle w:val="Titre3"/>
       </w:pPr>
-      <w:bookmarkStart w:id="29" w:name="_Toc2333865"/>
+      <w:bookmarkStart w:id="28" w:name="_Toc2333865"/>
       <w:r>
         <w:t>Point 1</w:t>
       </w:r>
+      <w:bookmarkEnd w:id="28"/>
+    </w:p>
+    <w:p>
+      <w:pPr>
+        <w:pStyle w:val="Titre3"/>
+      </w:pPr>
+      <w:bookmarkStart w:id="29" w:name="_Toc2333866"/>
+      <w:r>
+        <w:t>Point 2</w:t>
+      </w:r>
       <w:bookmarkEnd w:id="29"/>
     </w:p>
     <w:p>
       <w:pPr>
         <w:pStyle w:val="Titre3"/>
       </w:pPr>
-      <w:bookmarkStart w:id="30" w:name="_Toc2333866"/>
-      <w:r>
-        <w:t>Point 2</w:t>
+      <w:bookmarkStart w:id="30" w:name="_Toc2333867"/>
+      <w:r>
+        <w:t>Point …</w:t>
       </w:r>
       <w:bookmarkEnd w:id="30"/>
     </w:p>
-    <w:p>
-      <w:pPr>
-        <w:pStyle w:val="Titre3"/>
-      </w:pPr>
-      <w:bookmarkStart w:id="31" w:name="_Toc2333867"/>
-      <w:r>
-        <w:t>Point …</w:t>
-      </w:r>
-      <w:bookmarkEnd w:id="31"/>
-    </w:p>
+    <w:bookmarkEnd w:id="22"/>
     <w:bookmarkEnd w:id="23"/>
     <w:bookmarkEnd w:id="24"/>
-    <w:bookmarkEnd w:id="25"/>
     <w:p>
       <w:pPr>
         <w:pStyle w:val="Help"/>
@@ -7544,7 +7614,7 @@
           <w:iCs/>
         </w:rPr>
       </w:pPr>
-      <w:bookmarkStart w:id="32" w:name="_Toc2333868"/>
+      <w:bookmarkStart w:id="31" w:name="_Toc2333868"/>
       <w:r>
         <w:rPr>
           <w:i w:val="0"/>
@@ -7552,27 +7622,27 @@
         </w:rPr>
         <w:t>Livraisons</w:t>
       </w:r>
+      <w:bookmarkEnd w:id="31"/>
+    </w:p>
+    <w:p>
+      <w:pPr>
+        <w:pStyle w:val="Help"/>
+      </w:pPr>
+      <w:r>
+        <w:t>Identification, date et raison de chaque livraison formelle effectuée au cours du projet.</w:t>
+      </w:r>
+    </w:p>
+    <w:p>
+      <w:pPr>
+        <w:pStyle w:val="Titre1"/>
+      </w:pPr>
+      <w:bookmarkStart w:id="32" w:name="_Toc2333869"/>
+      <w:bookmarkStart w:id="33" w:name="_Toc25553321"/>
+      <w:bookmarkStart w:id="34" w:name="_Toc71691025"/>
+      <w:r>
+        <w:t>Tests</w:t>
+      </w:r>
       <w:bookmarkEnd w:id="32"/>
-    </w:p>
-    <w:p>
-      <w:pPr>
-        <w:pStyle w:val="Help"/>
-      </w:pPr>
-      <w:r>
-        <w:t>Identification, date et raison de chaque livraison formelle effectuée au cours du projet.</w:t>
-      </w:r>
-    </w:p>
-    <w:p>
-      <w:pPr>
-        <w:pStyle w:val="Titre1"/>
-      </w:pPr>
-      <w:bookmarkStart w:id="33" w:name="_Toc2333869"/>
-      <w:bookmarkStart w:id="34" w:name="_Toc25553321"/>
-      <w:bookmarkStart w:id="35" w:name="_Toc71691025"/>
-      <w:r>
-        <w:t>Tests</w:t>
-      </w:r>
-      <w:bookmarkEnd w:id="33"/>
     </w:p>
     <w:p>
       <w:pPr>
@@ -7582,7 +7652,7 @@
           <w:iCs/>
         </w:rPr>
       </w:pPr>
-      <w:bookmarkStart w:id="36" w:name="_Toc2333870"/>
+      <w:bookmarkStart w:id="35" w:name="_Toc2333870"/>
       <w:r>
         <w:rPr>
           <w:i w:val="0"/>
@@ -7597,7 +7667,7 @@
         </w:rPr>
         <w:t>est</w:t>
       </w:r>
-      <w:bookmarkEnd w:id="34"/>
+      <w:bookmarkEnd w:id="33"/>
       <w:r>
         <w:rPr>
           <w:i w:val="0"/>
@@ -7605,8 +7675,8 @@
         </w:rPr>
         <w:t>s effectués</w:t>
       </w:r>
+      <w:bookmarkEnd w:id="34"/>
       <w:bookmarkEnd w:id="35"/>
-      <w:bookmarkEnd w:id="36"/>
     </w:p>
     <w:p>
       <w:pPr>
@@ -7628,14 +7698,15 @@
         <w:tblLook w:val="04A0" w:firstRow="1" w:lastRow="0" w:firstColumn="1" w:lastColumn="0" w:noHBand="0" w:noVBand="1"/>
       </w:tblPr>
       <w:tblGrid>
-        <w:gridCol w:w="3020"/>
-        <w:gridCol w:w="3020"/>
-        <w:gridCol w:w="3020"/>
+        <w:gridCol w:w="2277"/>
+        <w:gridCol w:w="1971"/>
+        <w:gridCol w:w="1984"/>
+        <w:gridCol w:w="2828"/>
       </w:tblGrid>
       <w:tr>
         <w:tc>
           <w:tcPr>
-            <w:tcW w:w="3020" w:type="dxa"/>
+            <w:tcW w:w="2277" w:type="dxa"/>
           </w:tcPr>
           <w:p>
             <w:r>
@@ -7645,7 +7716,7 @@
         </w:tc>
         <w:tc>
           <w:tcPr>
-            <w:tcW w:w="3021" w:type="dxa"/>
+            <w:tcW w:w="1971" w:type="dxa"/>
           </w:tcPr>
           <w:p>
             <w:r>
@@ -7666,7 +7737,7 @@
         </w:tc>
         <w:tc>
           <w:tcPr>
-            <w:tcW w:w="3021" w:type="dxa"/>
+            <w:tcW w:w="1984" w:type="dxa"/>
           </w:tcPr>
           <w:p>
             <w:r>
@@ -7684,38 +7755,55 @@
             </w:r>
           </w:p>
         </w:tc>
+        <w:tc>
+          <w:tcPr>
+            <w:tcW w:w="2828" w:type="dxa"/>
+          </w:tcPr>
+          <w:p>
+            <w:r>
+              <w:t>25.03.2019</w:t>
+            </w:r>
+          </w:p>
+        </w:tc>
       </w:tr>
       <w:tr>
         <w:tc>
           <w:tcPr>
-            <w:tcW w:w="3020" w:type="dxa"/>
+            <w:tcW w:w="2277" w:type="dxa"/>
           </w:tcPr>
           <w:p>
             <w:r>
-              <w:t>AA01</w:t>
+              <w:t>AA01 – afficher aide</w:t>
             </w:r>
+          </w:p>
+        </w:tc>
+        <w:tc>
+          <w:tcPr>
+            <w:tcW w:w="1971" w:type="dxa"/>
+          </w:tcPr>
+          <w:p/>
+        </w:tc>
+        <w:tc>
+          <w:tcPr>
+            <w:tcW w:w="1984" w:type="dxa"/>
+          </w:tcPr>
+          <w:p/>
+        </w:tc>
+        <w:tc>
+          <w:tcPr>
+            <w:tcW w:w="2828" w:type="dxa"/>
+          </w:tcPr>
+          <w:p>
             <w:r>
-              <w:t xml:space="preserve"> – afficher aide</w:t>
+              <w:t>OK</w:t>
             </w:r>
           </w:p>
-        </w:tc>
-        <w:tc>
-          <w:tcPr>
-            <w:tcW w:w="3021" w:type="dxa"/>
-          </w:tcPr>
-          <w:p/>
-        </w:tc>
-        <w:tc>
-          <w:tcPr>
-            <w:tcW w:w="3021" w:type="dxa"/>
-          </w:tcPr>
-          <w:p/>
         </w:tc>
       </w:tr>
       <w:tr>
         <w:tc>
           <w:tcPr>
-            <w:tcW w:w="3020" w:type="dxa"/>
+            <w:tcW w:w="2277" w:type="dxa"/>
           </w:tcPr>
           <w:p>
             <w:r>
@@ -7731,13 +7819,19 @@
         </w:tc>
         <w:tc>
           <w:tcPr>
-            <w:tcW w:w="3021" w:type="dxa"/>
+            <w:tcW w:w="1971" w:type="dxa"/>
           </w:tcPr>
           <w:p/>
         </w:tc>
         <w:tc>
           <w:tcPr>
-            <w:tcW w:w="3021" w:type="dxa"/>
+            <w:tcW w:w="1984" w:type="dxa"/>
+          </w:tcPr>
+          <w:p/>
+        </w:tc>
+        <w:tc>
+          <w:tcPr>
+            <w:tcW w:w="2828" w:type="dxa"/>
           </w:tcPr>
           <w:p/>
         </w:tc>
@@ -7745,7 +7839,7 @@
       <w:tr>
         <w:tc>
           <w:tcPr>
-            <w:tcW w:w="3020" w:type="dxa"/>
+            <w:tcW w:w="2277" w:type="dxa"/>
           </w:tcPr>
           <w:p>
             <w:r>
@@ -7758,13 +7852,19 @@
         </w:tc>
         <w:tc>
           <w:tcPr>
-            <w:tcW w:w="3021" w:type="dxa"/>
+            <w:tcW w:w="1971" w:type="dxa"/>
           </w:tcPr>
           <w:p/>
         </w:tc>
         <w:tc>
           <w:tcPr>
-            <w:tcW w:w="3021" w:type="dxa"/>
+            <w:tcW w:w="1984" w:type="dxa"/>
+          </w:tcPr>
+          <w:p/>
+        </w:tc>
+        <w:tc>
+          <w:tcPr>
+            <w:tcW w:w="2828" w:type="dxa"/>
           </w:tcPr>
           <w:p/>
         </w:tc>
@@ -7783,9 +7883,9 @@
           <w:iCs/>
         </w:rPr>
       </w:pPr>
-      <w:bookmarkStart w:id="37" w:name="_Toc25553322"/>
-      <w:bookmarkStart w:id="38" w:name="_Toc71691026"/>
-      <w:bookmarkStart w:id="39" w:name="_Toc2333871"/>
+      <w:bookmarkStart w:id="36" w:name="_Toc25553322"/>
+      <w:bookmarkStart w:id="37" w:name="_Toc71691026"/>
+      <w:bookmarkStart w:id="38" w:name="_Toc2333871"/>
       <w:r>
         <w:rPr>
           <w:i w:val="0"/>
@@ -7793,7 +7893,7 @@
         </w:rPr>
         <w:t xml:space="preserve">Erreurs </w:t>
       </w:r>
-      <w:bookmarkEnd w:id="37"/>
+      <w:bookmarkEnd w:id="36"/>
       <w:r>
         <w:rPr>
           <w:i w:val="0"/>
@@ -7801,8 +7901,8 @@
         </w:rPr>
         <w:t>restantes</w:t>
       </w:r>
+      <w:bookmarkEnd w:id="37"/>
       <w:bookmarkEnd w:id="38"/>
-      <w:bookmarkEnd w:id="39"/>
       <w:r>
         <w:rPr>
           <w:i w:val="0"/>
@@ -7815,9 +7915,17 @@
       <w:pPr>
         <w:pStyle w:val="Help"/>
       </w:pPr>
-      <w:bookmarkStart w:id="40" w:name="_Toc25553323"/>
-      <w:r>
-        <w:t xml:space="preserve">S'il reste encore des erreurs: </w:t>
+      <w:bookmarkStart w:id="39" w:name="_Toc25553323"/>
+      <w:r>
+        <w:t xml:space="preserve">S'il reste encore des </w:t>
+      </w:r>
+      <w:proofErr w:type="gramStart"/>
+      <w:r>
+        <w:t>erreurs:</w:t>
+      </w:r>
+      <w:proofErr w:type="gramEnd"/>
+      <w:r>
+        <w:t xml:space="preserve"> </w:t>
       </w:r>
     </w:p>
     <w:p>
@@ -7843,7 +7951,7 @@
       <w:r>
         <w:t>Conséquences sur l'utilisation du produit</w:t>
       </w:r>
-      <w:bookmarkEnd w:id="40"/>
+      <w:bookmarkEnd w:id="39"/>
     </w:p>
     <w:p>
       <w:pPr>
@@ -7864,26 +7972,32 @@
           <w:tab w:val="num" w:pos="360"/>
         </w:tabs>
       </w:pPr>
-      <w:bookmarkStart w:id="41" w:name="_Toc25553328"/>
-      <w:bookmarkStart w:id="42" w:name="_Toc71703263"/>
-      <w:bookmarkStart w:id="43" w:name="_Toc2333872"/>
-      <w:r>
+      <w:bookmarkStart w:id="40" w:name="_Toc25553328"/>
+      <w:bookmarkStart w:id="41" w:name="_Toc71703263"/>
+      <w:bookmarkStart w:id="42" w:name="_Toc2333872"/>
+      <w:r>
+        <w:lastRenderedPageBreak/>
         <w:t>C</w:t>
       </w:r>
+      <w:bookmarkEnd w:id="40"/>
       <w:bookmarkEnd w:id="41"/>
+      <w:r>
+        <w:t>onclusions</w:t>
+      </w:r>
       <w:bookmarkEnd w:id="42"/>
-      <w:r>
-        <w:t>onclusions</w:t>
-      </w:r>
-      <w:bookmarkEnd w:id="43"/>
     </w:p>
     <w:p>
       <w:pPr>
         <w:pStyle w:val="Help"/>
       </w:pPr>
       <w:r>
-        <w:t>Développez en tous cas les points suivants:</w:t>
-      </w:r>
+        <w:t xml:space="preserve">Développez en tous cas les points </w:t>
+      </w:r>
+      <w:proofErr w:type="gramStart"/>
+      <w:r>
+        <w:t>suivants:</w:t>
+      </w:r>
+      <w:proofErr w:type="gramEnd"/>
     </w:p>
     <w:p>
       <w:pPr>
@@ -7894,7 +8008,6 @@
         </w:numPr>
       </w:pPr>
       <w:r>
-        <w:lastRenderedPageBreak/>
         <w:t>Objectifs atteints / non-atteints</w:t>
       </w:r>
     </w:p>
@@ -7953,16 +8066,16 @@
           <w:tab w:val="num" w:pos="360"/>
         </w:tabs>
       </w:pPr>
-      <w:bookmarkStart w:id="44" w:name="_Toc71703264"/>
-      <w:bookmarkStart w:id="45" w:name="_Toc2333873"/>
+      <w:bookmarkStart w:id="43" w:name="_Toc71703264"/>
+      <w:bookmarkStart w:id="44" w:name="_Toc2333873"/>
       <w:r>
         <w:t>A</w:t>
       </w:r>
+      <w:bookmarkEnd w:id="43"/>
+      <w:r>
+        <w:t>nnexes</w:t>
+      </w:r>
       <w:bookmarkEnd w:id="44"/>
-      <w:r>
-        <w:t>nnexes</w:t>
-      </w:r>
-      <w:bookmarkEnd w:id="45"/>
     </w:p>
     <w:p>
       <w:pPr>
@@ -7972,8 +8085,8 @@
           <w:iCs/>
         </w:rPr>
       </w:pPr>
-      <w:bookmarkStart w:id="46" w:name="_Toc71703265"/>
-      <w:bookmarkStart w:id="47" w:name="_Toc2333874"/>
+      <w:bookmarkStart w:id="45" w:name="_Toc71703265"/>
+      <w:bookmarkStart w:id="46" w:name="_Toc2333874"/>
       <w:r>
         <w:rPr>
           <w:i w:val="0"/>
@@ -7981,8 +8094,8 @@
         </w:rPr>
         <w:t>Sources – Bibliographie</w:t>
       </w:r>
+      <w:bookmarkEnd w:id="45"/>
       <w:bookmarkEnd w:id="46"/>
-      <w:bookmarkEnd w:id="47"/>
     </w:p>
     <w:p>
       <w:pPr>
@@ -7995,7 +8108,15 @@
         <w:t>s</w:t>
       </w:r>
       <w:r>
-        <w:t xml:space="preserve"> (Titre, auteur, date), des sites Internet (URL) consultés, des articles (Revue, date, titre, auteur)… Et de toutes les aides externes (noms)   </w:t>
+        <w:t xml:space="preserve"> (Titre, auteur, date), des sites Internet (URL) consultés, des articles (Revue, date, titre, </w:t>
+      </w:r>
+      <w:proofErr w:type="gramStart"/>
+      <w:r>
+        <w:t>auteur)…</w:t>
+      </w:r>
+      <w:proofErr w:type="gramEnd"/>
+      <w:r>
+        <w:t xml:space="preserve"> Et de toutes les aides externes (noms)   </w:t>
       </w:r>
     </w:p>
     <w:p>
@@ -8006,9 +8127,9 @@
           <w:iCs/>
         </w:rPr>
       </w:pPr>
-      <w:bookmarkStart w:id="48" w:name="_Toc25553330"/>
-      <w:bookmarkStart w:id="49" w:name="_Toc71703266"/>
-      <w:bookmarkStart w:id="50" w:name="_Toc2333875"/>
+      <w:bookmarkStart w:id="47" w:name="_Toc25553330"/>
+      <w:bookmarkStart w:id="48" w:name="_Toc71703266"/>
+      <w:bookmarkStart w:id="49" w:name="_Toc2333875"/>
       <w:r>
         <w:rPr>
           <w:i w:val="0"/>
@@ -8016,8 +8137,8 @@
         </w:rPr>
         <w:t xml:space="preserve">Journal de bord </w:t>
       </w:r>
+      <w:bookmarkEnd w:id="47"/>
       <w:bookmarkEnd w:id="48"/>
-      <w:bookmarkEnd w:id="49"/>
       <w:r>
         <w:rPr>
           <w:i w:val="0"/>
@@ -8025,7 +8146,7 @@
         </w:rPr>
         <w:t>du projet</w:t>
       </w:r>
-      <w:bookmarkEnd w:id="50"/>
+      <w:bookmarkEnd w:id="49"/>
     </w:p>
     <w:p/>
     <w:tbl>
@@ -8112,6 +8233,36 @@
           </w:p>
         </w:tc>
       </w:tr>
+      <w:tr>
+        <w:tc>
+          <w:tcPr>
+            <w:tcW w:w="1134" w:type="dxa"/>
+          </w:tcPr>
+          <w:p>
+            <w:r>
+              <w:t>25.03.2019</w:t>
+            </w:r>
+          </w:p>
+        </w:tc>
+        <w:tc>
+          <w:tcPr>
+            <w:tcW w:w="7652" w:type="dxa"/>
+          </w:tcPr>
+          <w:p>
+            <w:r>
+              <w:t xml:space="preserve">Sprint 2 </w:t>
+            </w:r>
+            <w:proofErr w:type="spellStart"/>
+            <w:r>
+              <w:t>review</w:t>
+            </w:r>
+            <w:proofErr w:type="spellEnd"/>
+            <w:r>
+              <w:t xml:space="preserve">  avec Monsieur Carrel</w:t>
+            </w:r>
+          </w:p>
+        </w:tc>
+      </w:tr>
     </w:tbl>
     <w:p>
       <w:pPr>
@@ -8119,10 +8270,12 @@
           <w:szCs w:val="14"/>
         </w:rPr>
       </w:pPr>
+      <w:bookmarkStart w:id="50" w:name="_GoBack"/>
+      <w:bookmarkEnd w:id="50"/>
     </w:p>
     <w:sectPr>
-      <w:headerReference w:type="default" r:id="rId10"/>
-      <w:footerReference w:type="default" r:id="rId11"/>
+      <w:headerReference w:type="default" r:id="rId11"/>
+      <w:footerReference w:type="default" r:id="rId12"/>
       <w:pgSz w:w="11906" w:h="16838" w:code="9"/>
       <w:pgMar w:top="1418" w:right="1418" w:bottom="1418" w:left="1418" w:header="720" w:footer="720" w:gutter="0"/>
       <w:cols w:space="720"/>
@@ -8189,7 +8342,7 @@
         <w:rStyle w:val="Numrodepage"/>
         <w:noProof/>
       </w:rPr>
-      <w:t>6</w:t>
+      <w:t>8</w:t>
     </w:r>
     <w:r>
       <w:rPr>
@@ -8200,14 +8353,27 @@
     <w:r>
       <w:tab/>
     </w:r>
-    <w:fldSimple w:instr=" SAVEDATE  \* MERGEFORMAT ">
-      <w:r>
-        <w:rPr>
-          <w:noProof/>
-        </w:rPr>
-        <w:t>24.03.2019 22:29:00</w:t>
-      </w:r>
-    </w:fldSimple>
+    <w:r>
+      <w:fldChar w:fldCharType="begin"/>
+    </w:r>
+    <w:r>
+      <w:instrText xml:space="preserve"> SAVEDATE  \* MERGEFORMAT </w:instrText>
+    </w:r>
+    <w:r>
+      <w:fldChar w:fldCharType="separate"/>
+    </w:r>
+    <w:r>
+      <w:rPr>
+        <w:noProof/>
+      </w:rPr>
+      <w:t>25.03.2019 08:50:00</w:t>
+    </w:r>
+    <w:r>
+      <w:rPr>
+        <w:noProof/>
+      </w:rPr>
+      <w:fldChar w:fldCharType="end"/>
+    </w:r>
     <w:r>
       <w:rPr>
         <w:rStyle w:val="Numrodepage"/>

</xml_diff>